<commit_message>
bug fix di penduduk.phtml, nikah andon, dll
</commit_message>
<xml_diff>
--- a/etc/data/template/NaTemplate.docx
+++ b/etc/data/template/NaTemplate.docx
@@ -1,6 +1,6 @@
 
 <file path=word/document.xml><?xml version="1.0" encoding="utf-8"?>
-<w:document xmlns:wpc="http://schemas.microsoft.com/office/word/2010/wordprocessingCanvas" xmlns:mc="http://schemas.openxmlformats.org/markup-compatibility/2006" xmlns:o="urn:schemas-microsoft-com:office:office" xmlns:r="http://schemas.openxmlformats.org/officeDocument/2006/relationships" xmlns:m="http://schemas.openxmlformats.org/officeDocument/2006/math" xmlns:v="urn:schemas-microsoft-com:vml" xmlns:wp14="http://schemas.microsoft.com/office/word/2010/wordprocessingDrawing" xmlns:wp="http://schemas.openxmlformats.org/drawingml/2006/wordprocessingDrawing" xmlns:w10="urn:schemas-microsoft-com:office:word" xmlns:w="http://schemas.openxmlformats.org/wordprocessingml/2006/main" xmlns:w14="http://schemas.microsoft.com/office/word/2010/wordml" xmlns:w15="http://schemas.microsoft.com/office/word/2012/wordml" xmlns:wpg="http://schemas.microsoft.com/office/word/2010/wordprocessingGroup" xmlns:wpi="http://schemas.microsoft.com/office/word/2010/wordprocessingInk" xmlns:wne="http://schemas.microsoft.com/office/word/2006/wordml" xmlns:wps="http://schemas.microsoft.com/office/word/2010/wordprocessingShape" mc:Ignorable="w14 w15 wp14">
+<w:document xmlns:wpc="http://schemas.microsoft.com/office/word/2010/wordprocessingCanvas" xmlns:mc="http://schemas.openxmlformats.org/markup-compatibility/2006" xmlns:o="urn:schemas-microsoft-com:office:office" xmlns:r="http://schemas.openxmlformats.org/officeDocument/2006/relationships" xmlns:m="http://schemas.openxmlformats.org/officeDocument/2006/math" xmlns:v="urn:schemas-microsoft-com:vml" xmlns:wp14="http://schemas.microsoft.com/office/word/2010/wordprocessingDrawing" xmlns:wp="http://schemas.openxmlformats.org/drawingml/2006/wordprocessingDrawing" xmlns:w10="urn:schemas-microsoft-com:office:word" xmlns:w="http://schemas.openxmlformats.org/wordprocessingml/2006/main" xmlns:w14="http://schemas.microsoft.com/office/word/2010/wordml" xmlns:wpg="http://schemas.microsoft.com/office/word/2010/wordprocessingGroup" xmlns:wpi="http://schemas.microsoft.com/office/word/2010/wordprocessingInk" xmlns:wne="http://schemas.microsoft.com/office/word/2006/wordml" xmlns:wps="http://schemas.microsoft.com/office/word/2010/wordprocessingShape" mc:Ignorable="w14 wp14">
   <w:body>
     <w:p>
       <w:pPr>
@@ -15,21 +15,59 @@
           <w:szCs w:val="20"/>
         </w:rPr>
       </w:pPr>
-      <w:r>
-        <w:rPr>
-          <w:b/>
-          <w:sz w:val="18"/>
-          <w:szCs w:val="20"/>
-        </w:rPr>
-        <w:t xml:space="preserve">Undang - </w:t>
-      </w:r>
-      <w:r>
-        <w:rPr>
-          <w:b/>
-          <w:sz w:val="18"/>
-          <w:szCs w:val="20"/>
-        </w:rPr>
-        <w:t>undang No.1 Tahun 1974</w:t>
+      <w:proofErr w:type="spellStart"/>
+      <w:r>
+        <w:rPr>
+          <w:b/>
+          <w:sz w:val="18"/>
+          <w:szCs w:val="20"/>
+        </w:rPr>
+        <w:t>Undang</w:t>
+      </w:r>
+      <w:proofErr w:type="spellEnd"/>
+      <w:r>
+        <w:rPr>
+          <w:b/>
+          <w:sz w:val="18"/>
+          <w:szCs w:val="20"/>
+        </w:rPr>
+        <w:t xml:space="preserve"> - </w:t>
+      </w:r>
+      <w:proofErr w:type="spellStart"/>
+      <w:r>
+        <w:rPr>
+          <w:b/>
+          <w:sz w:val="18"/>
+          <w:szCs w:val="20"/>
+        </w:rPr>
+        <w:t>undang</w:t>
+      </w:r>
+      <w:proofErr w:type="spellEnd"/>
+      <w:r>
+        <w:rPr>
+          <w:b/>
+          <w:sz w:val="18"/>
+          <w:szCs w:val="20"/>
+        </w:rPr>
+        <w:t xml:space="preserve"> No.1 </w:t>
+      </w:r>
+      <w:proofErr w:type="spellStart"/>
+      <w:r>
+        <w:rPr>
+          <w:b/>
+          <w:sz w:val="18"/>
+          <w:szCs w:val="20"/>
+        </w:rPr>
+        <w:t>Tahun</w:t>
+      </w:r>
+      <w:proofErr w:type="spellEnd"/>
+      <w:r>
+        <w:rPr>
+          <w:b/>
+          <w:sz w:val="18"/>
+          <w:szCs w:val="20"/>
+        </w:rPr>
+        <w:t xml:space="preserve"> 1974</w:t>
       </w:r>
     </w:p>
     <w:p>
@@ -41,14 +79,34 @@
           <w:szCs w:val="20"/>
         </w:rPr>
       </w:pPr>
-      <w:r>
-        <w:rPr>
-          <w:b/>
-          <w:sz w:val="18"/>
-          <w:szCs w:val="20"/>
-        </w:rPr>
-        <w:t>Tentang Perkawinan</w:t>
-      </w:r>
+      <w:proofErr w:type="spellStart"/>
+      <w:r>
+        <w:rPr>
+          <w:b/>
+          <w:sz w:val="18"/>
+          <w:szCs w:val="20"/>
+        </w:rPr>
+        <w:t>Tentang</w:t>
+      </w:r>
+      <w:proofErr w:type="spellEnd"/>
+      <w:r>
+        <w:rPr>
+          <w:b/>
+          <w:sz w:val="18"/>
+          <w:szCs w:val="20"/>
+        </w:rPr>
+        <w:t xml:space="preserve"> </w:t>
+      </w:r>
+      <w:proofErr w:type="spellStart"/>
+      <w:r>
+        <w:rPr>
+          <w:b/>
+          <w:sz w:val="18"/>
+          <w:szCs w:val="20"/>
+        </w:rPr>
+        <w:t>Perkawinan</w:t>
+      </w:r>
+      <w:proofErr w:type="spellEnd"/>
     </w:p>
     <w:p>
       <w:pPr>
@@ -902,7 +960,42 @@
           <w:lang w:val="es-ES"/>
         </w:rPr>
         <w:tab/>
-        <w:t xml:space="preserve">Tempat tinggal </w:t>
+      </w:r>
+      <w:proofErr w:type="spellStart"/>
+      <w:r>
+        <w:rPr>
+          <w:sz w:val="18"/>
+          <w:szCs w:val="20"/>
+          <w:lang w:val="es-ES"/>
+        </w:rPr>
+        <w:t>Tempat</w:t>
+      </w:r>
+      <w:proofErr w:type="spellEnd"/>
+      <w:r>
+        <w:rPr>
+          <w:sz w:val="18"/>
+          <w:szCs w:val="20"/>
+          <w:lang w:val="es-ES"/>
+        </w:rPr>
+        <w:t xml:space="preserve"> </w:t>
+      </w:r>
+      <w:proofErr w:type="spellStart"/>
+      <w:r>
+        <w:rPr>
+          <w:sz w:val="18"/>
+          <w:szCs w:val="20"/>
+          <w:lang w:val="es-ES"/>
+        </w:rPr>
+        <w:t>tinggal</w:t>
+      </w:r>
+      <w:proofErr w:type="spellEnd"/>
+      <w:r>
+        <w:rPr>
+          <w:sz w:val="18"/>
+          <w:szCs w:val="20"/>
+          <w:lang w:val="es-ES"/>
+        </w:rPr>
+        <w:t xml:space="preserve"> </w:t>
       </w:r>
       <w:r>
         <w:rPr>
@@ -1456,7 +1549,7 @@
           <w:szCs w:val="20"/>
           <w:lang w:val="nl-NL"/>
         </w:rPr>
-        <w:t>SUCI SEPTIANI</w:t>
+        <w:t>-</w:t>
       </w:r>
     </w:p>
     <w:p>
@@ -1565,18 +1658,42 @@
         </w:rPr>
         <w:tab/>
       </w:r>
-      <w:r>
-        <w:rPr>
-          <w:sz w:val="20"/>
-        </w:rPr>
-        <w:t xml:space="preserve">Leuwigajah, </w:t>
+      <w:proofErr w:type="spellStart"/>
+      <w:r>
+        <w:rPr>
+          <w:sz w:val="20"/>
+        </w:rPr>
+        <w:t>Leuwigajah</w:t>
+      </w:r>
+      <w:proofErr w:type="spellEnd"/>
+      <w:r>
+        <w:rPr>
+          <w:sz w:val="20"/>
+        </w:rPr>
+        <w:t xml:space="preserve">, </w:t>
       </w:r>
       <w:r>
         <w:rPr>
           <w:bCs/>
           <w:sz w:val="20"/>
         </w:rPr>
-        <w:t>${titimangsa}</w:t>
+        <w:t>${</w:t>
+      </w:r>
+      <w:proofErr w:type="spellStart"/>
+      <w:r>
+        <w:rPr>
+          <w:bCs/>
+          <w:sz w:val="20"/>
+        </w:rPr>
+        <w:t>titimangsa</w:t>
+      </w:r>
+      <w:proofErr w:type="spellEnd"/>
+      <w:r>
+        <w:rPr>
+          <w:bCs/>
+          <w:sz w:val="20"/>
+        </w:rPr>
+        <w:t>}</w:t>
       </w:r>
     </w:p>
     <w:p>
@@ -1595,7 +1712,25 @@
           <w:b/>
           <w:sz w:val="20"/>
         </w:rPr>
-        <w:t xml:space="preserve">     a.n. LURAH LEUWIGAJAH</w:t>
+        <w:t xml:space="preserve">     </w:t>
+      </w:r>
+      <w:proofErr w:type="spellStart"/>
+      <w:proofErr w:type="gramStart"/>
+      <w:r>
+        <w:rPr>
+          <w:b/>
+          <w:sz w:val="20"/>
+        </w:rPr>
+        <w:t>a.n</w:t>
+      </w:r>
+      <w:proofErr w:type="spellEnd"/>
+      <w:proofErr w:type="gramEnd"/>
+      <w:r>
+        <w:rPr>
+          <w:b/>
+          <w:sz w:val="20"/>
+        </w:rPr>
+        <w:t>. LURAH LEUWIGAJAH</w:t>
       </w:r>
     </w:p>
     <w:p>
@@ -1683,7 +1818,23 @@
           <w:bCs/>
           <w:sz w:val="20"/>
         </w:rPr>
-        <w:t>${namaPejabat}</w:t>
+        <w:t>${</w:t>
+      </w:r>
+      <w:proofErr w:type="spellStart"/>
+      <w:r>
+        <w:rPr>
+          <w:bCs/>
+          <w:sz w:val="20"/>
+        </w:rPr>
+        <w:t>namaPejabat</w:t>
+      </w:r>
+      <w:proofErr w:type="spellEnd"/>
+      <w:r>
+        <w:rPr>
+          <w:bCs/>
+          <w:sz w:val="20"/>
+        </w:rPr>
+        <w:t>}</w:t>
       </w:r>
     </w:p>
     <w:p>
@@ -1722,7 +1873,23 @@
           <w:bCs/>
           <w:sz w:val="20"/>
         </w:rPr>
-        <w:t>${nipPejabat}</w:t>
+        <w:t>${</w:t>
+      </w:r>
+      <w:proofErr w:type="spellStart"/>
+      <w:r>
+        <w:rPr>
+          <w:bCs/>
+          <w:sz w:val="20"/>
+        </w:rPr>
+        <w:t>nipPejabat</w:t>
+      </w:r>
+      <w:proofErr w:type="spellEnd"/>
+      <w:r>
+        <w:rPr>
+          <w:bCs/>
+          <w:sz w:val="20"/>
+        </w:rPr>
+        <w:t>}</w:t>
       </w:r>
     </w:p>
     <w:p>
@@ -1752,6 +1919,7 @@
           <w:szCs w:val="20"/>
         </w:rPr>
       </w:pPr>
+      <w:proofErr w:type="spellStart"/>
       <w:r>
         <w:rPr>
           <w:b/>
@@ -1759,7 +1927,52 @@
           <w:szCs w:val="20"/>
         </w:rPr>
         <w:lastRenderedPageBreak/>
-        <w:t>Undang- undang No.1 Tahun 1974</w:t>
+        <w:t>Undang</w:t>
+      </w:r>
+      <w:proofErr w:type="spellEnd"/>
+      <w:r>
+        <w:rPr>
+          <w:b/>
+          <w:sz w:val="18"/>
+          <w:szCs w:val="20"/>
+        </w:rPr>
+        <w:t xml:space="preserve">- </w:t>
+      </w:r>
+      <w:proofErr w:type="spellStart"/>
+      <w:r>
+        <w:rPr>
+          <w:b/>
+          <w:sz w:val="18"/>
+          <w:szCs w:val="20"/>
+        </w:rPr>
+        <w:t>undang</w:t>
+      </w:r>
+      <w:proofErr w:type="spellEnd"/>
+      <w:r>
+        <w:rPr>
+          <w:b/>
+          <w:sz w:val="18"/>
+          <w:szCs w:val="20"/>
+        </w:rPr>
+        <w:t xml:space="preserve"> No.1 </w:t>
+      </w:r>
+      <w:proofErr w:type="spellStart"/>
+      <w:r>
+        <w:rPr>
+          <w:b/>
+          <w:sz w:val="18"/>
+          <w:szCs w:val="20"/>
+        </w:rPr>
+        <w:t>Tahun</w:t>
+      </w:r>
+      <w:proofErr w:type="spellEnd"/>
+      <w:r>
+        <w:rPr>
+          <w:b/>
+          <w:sz w:val="18"/>
+          <w:szCs w:val="20"/>
+        </w:rPr>
+        <w:t xml:space="preserve"> 1974</w:t>
       </w:r>
     </w:p>
     <w:p>
@@ -1771,14 +1984,34 @@
           <w:szCs w:val="20"/>
         </w:rPr>
       </w:pPr>
-      <w:r>
-        <w:rPr>
-          <w:b/>
-          <w:sz w:val="18"/>
-          <w:szCs w:val="20"/>
-        </w:rPr>
-        <w:t>Tentang Perkawinan</w:t>
-      </w:r>
+      <w:proofErr w:type="spellStart"/>
+      <w:r>
+        <w:rPr>
+          <w:b/>
+          <w:sz w:val="18"/>
+          <w:szCs w:val="20"/>
+        </w:rPr>
+        <w:t>Tentang</w:t>
+      </w:r>
+      <w:proofErr w:type="spellEnd"/>
+      <w:r>
+        <w:rPr>
+          <w:b/>
+          <w:sz w:val="18"/>
+          <w:szCs w:val="20"/>
+        </w:rPr>
+        <w:t xml:space="preserve"> </w:t>
+      </w:r>
+      <w:proofErr w:type="spellStart"/>
+      <w:r>
+        <w:rPr>
+          <w:b/>
+          <w:sz w:val="18"/>
+          <w:szCs w:val="20"/>
+        </w:rPr>
+        <w:t>Perkawinan</w:t>
+      </w:r>
+      <w:proofErr w:type="spellEnd"/>
     </w:p>
     <w:p>
       <w:pPr>
@@ -2552,7 +2785,42 @@
           <w:lang w:val="es-ES"/>
         </w:rPr>
         <w:tab/>
-        <w:t xml:space="preserve">Tempat tinggal </w:t>
+      </w:r>
+      <w:proofErr w:type="spellStart"/>
+      <w:r>
+        <w:rPr>
+          <w:sz w:val="18"/>
+          <w:szCs w:val="20"/>
+          <w:lang w:val="es-ES"/>
+        </w:rPr>
+        <w:t>Tempat</w:t>
+      </w:r>
+      <w:proofErr w:type="spellEnd"/>
+      <w:r>
+        <w:rPr>
+          <w:sz w:val="18"/>
+          <w:szCs w:val="20"/>
+          <w:lang w:val="es-ES"/>
+        </w:rPr>
+        <w:t xml:space="preserve"> </w:t>
+      </w:r>
+      <w:proofErr w:type="spellStart"/>
+      <w:r>
+        <w:rPr>
+          <w:sz w:val="18"/>
+          <w:szCs w:val="20"/>
+          <w:lang w:val="es-ES"/>
+        </w:rPr>
+        <w:t>tinggal</w:t>
+      </w:r>
+      <w:proofErr w:type="spellEnd"/>
+      <w:r>
+        <w:rPr>
+          <w:sz w:val="18"/>
+          <w:szCs w:val="20"/>
+          <w:lang w:val="es-ES"/>
+        </w:rPr>
+        <w:t xml:space="preserve"> </w:t>
       </w:r>
       <w:r>
         <w:rPr>
@@ -2810,13 +3078,41 @@
         </w:rPr>
         <w:t xml:space="preserve">     </w:t>
       </w:r>
-      <w:r>
-        <w:rPr>
-          <w:sz w:val="18"/>
-          <w:szCs w:val="20"/>
-          <w:lang w:val="es-ES"/>
-        </w:rPr>
-        <w:t>Nama lengkap dan alias</w:t>
+      <w:proofErr w:type="spellStart"/>
+      <w:r>
+        <w:rPr>
+          <w:sz w:val="18"/>
+          <w:szCs w:val="20"/>
+          <w:lang w:val="es-ES"/>
+        </w:rPr>
+        <w:t>Nama</w:t>
+      </w:r>
+      <w:proofErr w:type="spellEnd"/>
+      <w:r>
+        <w:rPr>
+          <w:sz w:val="18"/>
+          <w:szCs w:val="20"/>
+          <w:lang w:val="es-ES"/>
+        </w:rPr>
+        <w:t xml:space="preserve"> </w:t>
+      </w:r>
+      <w:proofErr w:type="spellStart"/>
+      <w:r>
+        <w:rPr>
+          <w:sz w:val="18"/>
+          <w:szCs w:val="20"/>
+          <w:lang w:val="es-ES"/>
+        </w:rPr>
+        <w:t>lengkap</w:t>
+      </w:r>
+      <w:proofErr w:type="spellEnd"/>
+      <w:r>
+        <w:rPr>
+          <w:sz w:val="18"/>
+          <w:szCs w:val="20"/>
+          <w:lang w:val="es-ES"/>
+        </w:rPr>
+        <w:t xml:space="preserve"> dan alias</w:t>
       </w:r>
       <w:r>
         <w:rPr>
@@ -2924,7 +3220,7 @@
           <w:szCs w:val="20"/>
           <w:lang w:val="fi-FI"/>
         </w:rPr>
-        <w:t>Majalengka, 48 Thn</w:t>
+        <w:t>-</w:t>
       </w:r>
     </w:p>
     <w:p>
@@ -3055,7 +3351,7 @@
           <w:szCs w:val="20"/>
           <w:lang w:val="fi-FI"/>
         </w:rPr>
-        <w:t>Islam</w:t>
+        <w:t>-</w:t>
       </w:r>
     </w:p>
     <w:p>
@@ -3121,7 +3417,7 @@
           <w:szCs w:val="20"/>
           <w:lang w:val="fi-FI"/>
         </w:rPr>
-        <w:t>Wiraswasta</w:t>
+        <w:t>-</w:t>
       </w:r>
     </w:p>
     <w:p>
@@ -3154,7 +3450,42 @@
           <w:lang w:val="es-ES"/>
         </w:rPr>
         <w:tab/>
-        <w:t xml:space="preserve">Tempat tinggal </w:t>
+      </w:r>
+      <w:proofErr w:type="spellStart"/>
+      <w:r>
+        <w:rPr>
+          <w:sz w:val="18"/>
+          <w:szCs w:val="20"/>
+          <w:lang w:val="es-ES"/>
+        </w:rPr>
+        <w:t>Tempat</w:t>
+      </w:r>
+      <w:proofErr w:type="spellEnd"/>
+      <w:r>
+        <w:rPr>
+          <w:sz w:val="18"/>
+          <w:szCs w:val="20"/>
+          <w:lang w:val="es-ES"/>
+        </w:rPr>
+        <w:t xml:space="preserve"> </w:t>
+      </w:r>
+      <w:proofErr w:type="spellStart"/>
+      <w:r>
+        <w:rPr>
+          <w:sz w:val="18"/>
+          <w:szCs w:val="20"/>
+          <w:lang w:val="es-ES"/>
+        </w:rPr>
+        <w:t>tinggal</w:t>
+      </w:r>
+      <w:proofErr w:type="spellEnd"/>
+      <w:r>
+        <w:rPr>
+          <w:sz w:val="18"/>
+          <w:szCs w:val="20"/>
+          <w:lang w:val="es-ES"/>
+        </w:rPr>
+        <w:t xml:space="preserve"> </w:t>
       </w:r>
       <w:r>
         <w:rPr>
@@ -3180,33 +3511,33 @@
           <w:szCs w:val="20"/>
           <w:lang w:val="es-ES"/>
         </w:rPr>
-        <w:t xml:space="preserve">Kp. </w:t>
-      </w:r>
-      <w:r>
+        <w:t>-</w:t>
+      </w:r>
+    </w:p>
+    <w:p>
+      <w:pPr>
+        <w:tabs>
+          <w:tab w:val="left" w:pos="935"/>
+          <w:tab w:val="left" w:pos="3366"/>
+          <w:tab w:val="left" w:pos="3553"/>
+        </w:tabs>
+        <w:ind w:left="187" w:right="398" w:firstLine="374"/>
         <w:rPr>
           <w:color w:val="FF0000"/>
           <w:sz w:val="18"/>
           <w:szCs w:val="20"/>
-          <w:lang w:val="es-ES"/>
-        </w:rPr>
-        <w:t>Cibodas RT.04 RW.10</w:t>
-      </w:r>
-    </w:p>
-    <w:p>
-      <w:pPr>
-        <w:tabs>
-          <w:tab w:val="left" w:pos="935"/>
-          <w:tab w:val="left" w:pos="3366"/>
-          <w:tab w:val="left" w:pos="3553"/>
-        </w:tabs>
-        <w:ind w:left="187" w:right="398" w:firstLine="374"/>
+          <w:lang w:val="fi-FI"/>
+        </w:rPr>
+      </w:pPr>
+      <w:r>
         <w:rPr>
           <w:color w:val="FF0000"/>
           <w:sz w:val="18"/>
           <w:szCs w:val="20"/>
           <w:lang w:val="fi-FI"/>
         </w:rPr>
-      </w:pPr>
+        <w:tab/>
+      </w:r>
       <w:r>
         <w:rPr>
           <w:color w:val="FF0000"/>
@@ -3215,6 +3546,7 @@
           <w:lang w:val="fi-FI"/>
         </w:rPr>
         <w:tab/>
+        <w:t xml:space="preserve">    </w:t>
       </w:r>
       <w:r>
         <w:rPr>
@@ -3223,26 +3555,7 @@
           <w:szCs w:val="20"/>
           <w:lang w:val="fi-FI"/>
         </w:rPr>
-        <w:tab/>
-        <w:t xml:space="preserve">    Kelurahan </w:t>
-      </w:r>
-      <w:r>
-        <w:rPr>
-          <w:color w:val="FF0000"/>
-          <w:sz w:val="18"/>
-          <w:szCs w:val="20"/>
-          <w:lang w:val="fi-FI"/>
-        </w:rPr>
-        <w:t>Utama</w:t>
-      </w:r>
-      <w:r>
-        <w:rPr>
-          <w:color w:val="FF0000"/>
-          <w:sz w:val="18"/>
-          <w:szCs w:val="20"/>
-          <w:lang w:val="fi-FI"/>
-        </w:rPr>
-        <w:t xml:space="preserve"> Kecamatan Cimahi Selatan</w:t>
+        <w:t>-</w:t>
       </w:r>
     </w:p>
     <w:p>
@@ -3342,13 +3655,41 @@
         </w:rPr>
         <w:t xml:space="preserve">     </w:t>
       </w:r>
-      <w:r>
-        <w:rPr>
-          <w:sz w:val="18"/>
-          <w:szCs w:val="20"/>
-          <w:lang w:val="es-ES"/>
-        </w:rPr>
-        <w:t>Nama lengkap dan alias</w:t>
+      <w:proofErr w:type="spellStart"/>
+      <w:r>
+        <w:rPr>
+          <w:sz w:val="18"/>
+          <w:szCs w:val="20"/>
+          <w:lang w:val="es-ES"/>
+        </w:rPr>
+        <w:t>Nama</w:t>
+      </w:r>
+      <w:proofErr w:type="spellEnd"/>
+      <w:r>
+        <w:rPr>
+          <w:sz w:val="18"/>
+          <w:szCs w:val="20"/>
+          <w:lang w:val="es-ES"/>
+        </w:rPr>
+        <w:t xml:space="preserve"> </w:t>
+      </w:r>
+      <w:proofErr w:type="spellStart"/>
+      <w:r>
+        <w:rPr>
+          <w:sz w:val="18"/>
+          <w:szCs w:val="20"/>
+          <w:lang w:val="es-ES"/>
+        </w:rPr>
+        <w:t>lengkap</w:t>
+      </w:r>
+      <w:proofErr w:type="spellEnd"/>
+      <w:r>
+        <w:rPr>
+          <w:sz w:val="18"/>
+          <w:szCs w:val="20"/>
+          <w:lang w:val="es-ES"/>
+        </w:rPr>
+        <w:t xml:space="preserve"> dan alias</w:t>
       </w:r>
       <w:r>
         <w:rPr>
@@ -3455,7 +3796,7 @@
           <w:szCs w:val="20"/>
           <w:lang w:val="fi-FI"/>
         </w:rPr>
-        <w:t>Cimahi, 43 Thn</w:t>
+        <w:t>-</w:t>
       </w:r>
     </w:p>
     <w:p>
@@ -3586,7 +3927,7 @@
           <w:szCs w:val="20"/>
           <w:lang w:val="fi-FI"/>
         </w:rPr>
-        <w:t>Islam</w:t>
+        <w:t>-</w:t>
       </w:r>
     </w:p>
     <w:p>
@@ -3652,7 +3993,7 @@
           <w:szCs w:val="20"/>
           <w:lang w:val="fi-FI"/>
         </w:rPr>
-        <w:t>I R T</w:t>
+        <w:t>-</w:t>
       </w:r>
     </w:p>
     <w:p>
@@ -3693,7 +4034,42 @@
           <w:lang w:val="es-ES"/>
         </w:rPr>
         <w:tab/>
-        <w:t xml:space="preserve">Tempat tinggal                            </w:t>
+      </w:r>
+      <w:proofErr w:type="spellStart"/>
+      <w:r>
+        <w:rPr>
+          <w:sz w:val="18"/>
+          <w:szCs w:val="20"/>
+          <w:lang w:val="es-ES"/>
+        </w:rPr>
+        <w:t>Tempat</w:t>
+      </w:r>
+      <w:proofErr w:type="spellEnd"/>
+      <w:r>
+        <w:rPr>
+          <w:sz w:val="18"/>
+          <w:szCs w:val="20"/>
+          <w:lang w:val="es-ES"/>
+        </w:rPr>
+        <w:t xml:space="preserve"> </w:t>
+      </w:r>
+      <w:proofErr w:type="spellStart"/>
+      <w:r>
+        <w:rPr>
+          <w:sz w:val="18"/>
+          <w:szCs w:val="20"/>
+          <w:lang w:val="es-ES"/>
+        </w:rPr>
+        <w:t>tinggal</w:t>
+      </w:r>
+      <w:proofErr w:type="spellEnd"/>
+      <w:r>
+        <w:rPr>
+          <w:sz w:val="18"/>
+          <w:szCs w:val="20"/>
+          <w:lang w:val="es-ES"/>
+        </w:rPr>
+        <w:t xml:space="preserve">                            </w:t>
       </w:r>
       <w:r>
         <w:rPr>
@@ -3742,7 +4118,7 @@
           <w:szCs w:val="20"/>
           <w:lang w:val="es-ES"/>
         </w:rPr>
-        <w:t>Kp. Cibodas RT.04 RW.10</w:t>
+        <w:t>-</w:t>
       </w:r>
     </w:p>
     <w:p>
@@ -3777,7 +4153,16 @@
           <w:lang w:val="fi-FI"/>
         </w:rPr>
         <w:tab/>
-        <w:t xml:space="preserve">    Kelurahan Utama Kecamatan Cimahi Selatan</w:t>
+        <w:t xml:space="preserve">    </w:t>
+      </w:r>
+      <w:r>
+        <w:rPr>
+          <w:color w:val="FF0000"/>
+          <w:sz w:val="18"/>
+          <w:szCs w:val="20"/>
+          <w:lang w:val="fi-FI"/>
+        </w:rPr>
+        <w:t>-</w:t>
       </w:r>
     </w:p>
     <w:p>
@@ -3888,18 +4273,42 @@
         </w:rPr>
         <w:t xml:space="preserve">    </w:t>
       </w:r>
-      <w:r>
-        <w:rPr>
-          <w:sz w:val="20"/>
-        </w:rPr>
-        <w:t xml:space="preserve">Leuwigajah, </w:t>
+      <w:proofErr w:type="spellStart"/>
+      <w:r>
+        <w:rPr>
+          <w:sz w:val="20"/>
+        </w:rPr>
+        <w:t>Leuwigajah</w:t>
+      </w:r>
+      <w:proofErr w:type="spellEnd"/>
+      <w:r>
+        <w:rPr>
+          <w:sz w:val="20"/>
+        </w:rPr>
+        <w:t xml:space="preserve">, </w:t>
       </w:r>
       <w:r>
         <w:rPr>
           <w:bCs/>
           <w:sz w:val="20"/>
         </w:rPr>
-        <w:t>${titimangsa}</w:t>
+        <w:t>${</w:t>
+      </w:r>
+      <w:proofErr w:type="spellStart"/>
+      <w:r>
+        <w:rPr>
+          <w:bCs/>
+          <w:sz w:val="20"/>
+        </w:rPr>
+        <w:t>titimangsa</w:t>
+      </w:r>
+      <w:proofErr w:type="spellEnd"/>
+      <w:r>
+        <w:rPr>
+          <w:bCs/>
+          <w:sz w:val="20"/>
+        </w:rPr>
+        <w:t>}</w:t>
       </w:r>
     </w:p>
     <w:p>
@@ -3918,7 +4327,25 @@
           <w:b/>
           <w:sz w:val="20"/>
         </w:rPr>
-        <w:t xml:space="preserve">     a.n. LURAH LEUWIGAJAH</w:t>
+        <w:t xml:space="preserve">     </w:t>
+      </w:r>
+      <w:proofErr w:type="spellStart"/>
+      <w:proofErr w:type="gramStart"/>
+      <w:r>
+        <w:rPr>
+          <w:b/>
+          <w:sz w:val="20"/>
+        </w:rPr>
+        <w:t>a.n</w:t>
+      </w:r>
+      <w:proofErr w:type="spellEnd"/>
+      <w:proofErr w:type="gramEnd"/>
+      <w:r>
+        <w:rPr>
+          <w:b/>
+          <w:sz w:val="20"/>
+        </w:rPr>
+        <w:t>. LURAH LEUWIGAJAH</w:t>
       </w:r>
     </w:p>
     <w:p>
@@ -4006,7 +4433,23 @@
           <w:bCs/>
           <w:sz w:val="20"/>
         </w:rPr>
-        <w:t>${namaPejabat}</w:t>
+        <w:t>${</w:t>
+      </w:r>
+      <w:proofErr w:type="spellStart"/>
+      <w:r>
+        <w:rPr>
+          <w:bCs/>
+          <w:sz w:val="20"/>
+        </w:rPr>
+        <w:t>namaPejabat</w:t>
+      </w:r>
+      <w:proofErr w:type="spellEnd"/>
+      <w:r>
+        <w:rPr>
+          <w:bCs/>
+          <w:sz w:val="20"/>
+        </w:rPr>
+        <w:t>}</w:t>
       </w:r>
     </w:p>
     <w:p>
@@ -4045,7 +4488,23 @@
           <w:bCs/>
           <w:sz w:val="20"/>
         </w:rPr>
-        <w:t>${nipPejabat}</w:t>
+        <w:t>${</w:t>
+      </w:r>
+      <w:proofErr w:type="spellStart"/>
+      <w:r>
+        <w:rPr>
+          <w:bCs/>
+          <w:sz w:val="20"/>
+        </w:rPr>
+        <w:t>nipPejabat</w:t>
+      </w:r>
+      <w:proofErr w:type="spellEnd"/>
+      <w:r>
+        <w:rPr>
+          <w:bCs/>
+          <w:sz w:val="20"/>
+        </w:rPr>
+        <w:t>}</w:t>
       </w:r>
     </w:p>
     <w:p>
@@ -4061,6 +4520,7 @@
           <w:szCs w:val="20"/>
         </w:rPr>
       </w:pPr>
+      <w:proofErr w:type="spellStart"/>
       <w:r>
         <w:rPr>
           <w:b/>
@@ -4068,7 +4528,52 @@
           <w:szCs w:val="20"/>
         </w:rPr>
         <w:lastRenderedPageBreak/>
-        <w:t>Undang- undang No.1 Tahun 1974</w:t>
+        <w:t>Undang</w:t>
+      </w:r>
+      <w:proofErr w:type="spellEnd"/>
+      <w:r>
+        <w:rPr>
+          <w:b/>
+          <w:sz w:val="18"/>
+          <w:szCs w:val="20"/>
+        </w:rPr>
+        <w:t xml:space="preserve">- </w:t>
+      </w:r>
+      <w:proofErr w:type="spellStart"/>
+      <w:r>
+        <w:rPr>
+          <w:b/>
+          <w:sz w:val="18"/>
+          <w:szCs w:val="20"/>
+        </w:rPr>
+        <w:t>undang</w:t>
+      </w:r>
+      <w:proofErr w:type="spellEnd"/>
+      <w:r>
+        <w:rPr>
+          <w:b/>
+          <w:sz w:val="18"/>
+          <w:szCs w:val="20"/>
+        </w:rPr>
+        <w:t xml:space="preserve"> No.1 </w:t>
+      </w:r>
+      <w:proofErr w:type="spellStart"/>
+      <w:r>
+        <w:rPr>
+          <w:b/>
+          <w:sz w:val="18"/>
+          <w:szCs w:val="20"/>
+        </w:rPr>
+        <w:t>Tahun</w:t>
+      </w:r>
+      <w:proofErr w:type="spellEnd"/>
+      <w:r>
+        <w:rPr>
+          <w:b/>
+          <w:sz w:val="18"/>
+          <w:szCs w:val="20"/>
+        </w:rPr>
+        <w:t xml:space="preserve"> 1974</w:t>
       </w:r>
     </w:p>
     <w:p>
@@ -4106,8 +4611,35 @@
           <w:szCs w:val="20"/>
         </w:rPr>
         <w:tab/>
-        <w:t>Tentang Perkawinan</w:t>
-      </w:r>
+      </w:r>
+      <w:proofErr w:type="spellStart"/>
+      <w:r>
+        <w:rPr>
+          <w:b/>
+          <w:sz w:val="18"/>
+          <w:szCs w:val="20"/>
+        </w:rPr>
+        <w:t>Tentang</w:t>
+      </w:r>
+      <w:proofErr w:type="spellEnd"/>
+      <w:r>
+        <w:rPr>
+          <w:b/>
+          <w:sz w:val="18"/>
+          <w:szCs w:val="20"/>
+        </w:rPr>
+        <w:t xml:space="preserve"> </w:t>
+      </w:r>
+      <w:proofErr w:type="spellStart"/>
+      <w:r>
+        <w:rPr>
+          <w:b/>
+          <w:sz w:val="18"/>
+          <w:szCs w:val="20"/>
+        </w:rPr>
+        <w:t>Perkawinan</w:t>
+      </w:r>
+      <w:proofErr w:type="spellEnd"/>
     </w:p>
     <w:p>
       <w:pPr>
@@ -4257,8 +4789,49 @@
           <w:lang w:val="es-ES"/>
         </w:rPr>
         <w:tab/>
-        <w:t>Calon Suami :</w:t>
-      </w:r>
+      </w:r>
+      <w:proofErr w:type="spellStart"/>
+      <w:r>
+        <w:rPr>
+          <w:b/>
+          <w:sz w:val="20"/>
+          <w:szCs w:val="20"/>
+          <w:lang w:val="es-ES"/>
+        </w:rPr>
+        <w:t>Calon</w:t>
+      </w:r>
+      <w:proofErr w:type="spellEnd"/>
+      <w:r>
+        <w:rPr>
+          <w:b/>
+          <w:sz w:val="20"/>
+          <w:szCs w:val="20"/>
+          <w:lang w:val="es-ES"/>
+        </w:rPr>
+        <w:t xml:space="preserve"> </w:t>
+      </w:r>
+      <w:proofErr w:type="spellStart"/>
+      <w:proofErr w:type="gramStart"/>
+      <w:r>
+        <w:rPr>
+          <w:b/>
+          <w:sz w:val="20"/>
+          <w:szCs w:val="20"/>
+          <w:lang w:val="es-ES"/>
+        </w:rPr>
+        <w:t>Suami</w:t>
+      </w:r>
+      <w:proofErr w:type="spellEnd"/>
+      <w:r>
+        <w:rPr>
+          <w:b/>
+          <w:sz w:val="20"/>
+          <w:szCs w:val="20"/>
+          <w:lang w:val="es-ES"/>
+        </w:rPr>
+        <w:t xml:space="preserve"> :</w:t>
+      </w:r>
+      <w:proofErr w:type="gramEnd"/>
     </w:p>
     <w:p>
       <w:pPr>
@@ -4778,7 +5351,42 @@
           <w:lang w:val="es-ES"/>
         </w:rPr>
         <w:tab/>
-        <w:t xml:space="preserve">Tempat tinggal </w:t>
+      </w:r>
+      <w:proofErr w:type="spellStart"/>
+      <w:r>
+        <w:rPr>
+          <w:sz w:val="18"/>
+          <w:szCs w:val="20"/>
+          <w:lang w:val="es-ES"/>
+        </w:rPr>
+        <w:t>Tempat</w:t>
+      </w:r>
+      <w:proofErr w:type="spellEnd"/>
+      <w:r>
+        <w:rPr>
+          <w:sz w:val="18"/>
+          <w:szCs w:val="20"/>
+          <w:lang w:val="es-ES"/>
+        </w:rPr>
+        <w:t xml:space="preserve"> </w:t>
+      </w:r>
+      <w:proofErr w:type="spellStart"/>
+      <w:r>
+        <w:rPr>
+          <w:sz w:val="18"/>
+          <w:szCs w:val="20"/>
+          <w:lang w:val="es-ES"/>
+        </w:rPr>
+        <w:t>tinggal</w:t>
+      </w:r>
+      <w:proofErr w:type="spellEnd"/>
+      <w:r>
+        <w:rPr>
+          <w:sz w:val="18"/>
+          <w:szCs w:val="20"/>
+          <w:lang w:val="es-ES"/>
+        </w:rPr>
+        <w:t xml:space="preserve"> </w:t>
       </w:r>
       <w:r>
         <w:rPr>
@@ -5014,8 +5622,49 @@
           <w:lang w:val="es-ES"/>
         </w:rPr>
         <w:tab/>
-        <w:t>Calon Istri :</w:t>
-      </w:r>
+      </w:r>
+      <w:proofErr w:type="spellStart"/>
+      <w:r>
+        <w:rPr>
+          <w:b/>
+          <w:sz w:val="20"/>
+          <w:szCs w:val="20"/>
+          <w:lang w:val="es-ES"/>
+        </w:rPr>
+        <w:t>Calon</w:t>
+      </w:r>
+      <w:proofErr w:type="spellEnd"/>
+      <w:r>
+        <w:rPr>
+          <w:b/>
+          <w:sz w:val="20"/>
+          <w:szCs w:val="20"/>
+          <w:lang w:val="es-ES"/>
+        </w:rPr>
+        <w:t xml:space="preserve"> </w:t>
+      </w:r>
+      <w:proofErr w:type="spellStart"/>
+      <w:proofErr w:type="gramStart"/>
+      <w:r>
+        <w:rPr>
+          <w:b/>
+          <w:sz w:val="20"/>
+          <w:szCs w:val="20"/>
+          <w:lang w:val="es-ES"/>
+        </w:rPr>
+        <w:t>Istri</w:t>
+      </w:r>
+      <w:proofErr w:type="spellEnd"/>
+      <w:r>
+        <w:rPr>
+          <w:b/>
+          <w:sz w:val="20"/>
+          <w:szCs w:val="20"/>
+          <w:lang w:val="es-ES"/>
+        </w:rPr>
+        <w:t xml:space="preserve"> :</w:t>
+      </w:r>
+      <w:proofErr w:type="gramEnd"/>
     </w:p>
     <w:p>
       <w:pPr>
@@ -5163,7 +5812,7 @@
           <w:szCs w:val="20"/>
           <w:lang w:val="nl-NL"/>
         </w:rPr>
-        <w:t>ABDULLAH (ALM)</w:t>
+        <w:t>-</w:t>
       </w:r>
     </w:p>
     <w:p>
@@ -5221,7 +5870,7 @@
           <w:szCs w:val="20"/>
           <w:lang w:val="sv-SE"/>
         </w:rPr>
-        <w:t>TEMPATTANGGALLAHIR</w:t>
+        <w:t>-</w:t>
       </w:r>
     </w:p>
     <w:p>
@@ -5344,7 +5993,7 @@
           <w:szCs w:val="20"/>
           <w:lang w:val="sv-SE"/>
         </w:rPr>
-        <w:t>AGAMA</w:t>
+        <w:t>-</w:t>
       </w:r>
     </w:p>
     <w:p>
@@ -5403,7 +6052,7 @@
           <w:szCs w:val="20"/>
           <w:lang w:val="sv-SE"/>
         </w:rPr>
-        <w:t>PEKERJAAN</w:t>
+        <w:t>-</w:t>
       </w:r>
     </w:p>
     <w:p>
@@ -5436,7 +6085,42 @@
           <w:lang w:val="es-ES"/>
         </w:rPr>
         <w:tab/>
-        <w:t xml:space="preserve">Tempat tinggal </w:t>
+      </w:r>
+      <w:proofErr w:type="spellStart"/>
+      <w:r>
+        <w:rPr>
+          <w:sz w:val="18"/>
+          <w:szCs w:val="20"/>
+          <w:lang w:val="es-ES"/>
+        </w:rPr>
+        <w:t>Tempat</w:t>
+      </w:r>
+      <w:proofErr w:type="spellEnd"/>
+      <w:r>
+        <w:rPr>
+          <w:sz w:val="18"/>
+          <w:szCs w:val="20"/>
+          <w:lang w:val="es-ES"/>
+        </w:rPr>
+        <w:t xml:space="preserve"> </w:t>
+      </w:r>
+      <w:proofErr w:type="spellStart"/>
+      <w:r>
+        <w:rPr>
+          <w:sz w:val="18"/>
+          <w:szCs w:val="20"/>
+          <w:lang w:val="es-ES"/>
+        </w:rPr>
+        <w:t>tinggal</w:t>
+      </w:r>
+      <w:proofErr w:type="spellEnd"/>
+      <w:r>
+        <w:rPr>
+          <w:sz w:val="18"/>
+          <w:szCs w:val="20"/>
+          <w:lang w:val="es-ES"/>
+        </w:rPr>
+        <w:t xml:space="preserve"> </w:t>
       </w:r>
       <w:r>
         <w:rPr>
@@ -5462,7 +6146,7 @@
           <w:szCs w:val="20"/>
           <w:lang w:val="sv-SE"/>
         </w:rPr>
-        <w:t>ALAMAT</w:t>
+        <w:t>-</w:t>
       </w:r>
     </w:p>
     <w:p>
@@ -5497,8 +6181,18 @@
           <w:lang w:val="fi-FI"/>
         </w:rPr>
         <w:tab/>
-        <w:t xml:space="preserve">    Kelurahan Leuwigajah Kecamatan Cimahi Selatan</w:t>
-      </w:r>
+      </w:r>
+      <w:r>
+        <w:rPr>
+          <w:color w:val="FF0000"/>
+          <w:sz w:val="18"/>
+          <w:szCs w:val="20"/>
+          <w:lang w:val="fi-FI"/>
+        </w:rPr>
+        <w:t>-</w:t>
+      </w:r>
+      <w:bookmarkStart w:id="0" w:name="_GoBack"/>
+      <w:bookmarkEnd w:id="0"/>
     </w:p>
     <w:p>
       <w:pPr>
@@ -5678,18 +6372,42 @@
         <w:tab/>
         <w:t xml:space="preserve">                     </w:t>
       </w:r>
-      <w:r>
-        <w:rPr>
-          <w:sz w:val="20"/>
-        </w:rPr>
-        <w:t xml:space="preserve">Leuwigajah, </w:t>
+      <w:proofErr w:type="spellStart"/>
+      <w:r>
+        <w:rPr>
+          <w:sz w:val="20"/>
+        </w:rPr>
+        <w:t>Leuwigajah</w:t>
+      </w:r>
+      <w:proofErr w:type="spellEnd"/>
+      <w:r>
+        <w:rPr>
+          <w:sz w:val="20"/>
+        </w:rPr>
+        <w:t xml:space="preserve">, </w:t>
       </w:r>
       <w:r>
         <w:rPr>
           <w:bCs/>
           <w:sz w:val="20"/>
         </w:rPr>
-        <w:t>${titimangsa}</w:t>
+        <w:t>${</w:t>
+      </w:r>
+      <w:proofErr w:type="spellStart"/>
+      <w:r>
+        <w:rPr>
+          <w:bCs/>
+          <w:sz w:val="20"/>
+        </w:rPr>
+        <w:t>titimangsa</w:t>
+      </w:r>
+      <w:proofErr w:type="spellEnd"/>
+      <w:r>
+        <w:rPr>
+          <w:bCs/>
+          <w:sz w:val="20"/>
+        </w:rPr>
+        <w:t>}</w:t>
       </w:r>
     </w:p>
     <w:p>
@@ -5978,13 +6696,59 @@
           <w:szCs w:val="20"/>
         </w:rPr>
       </w:pPr>
-      <w:r>
-        <w:rPr>
-          <w:b/>
-          <w:sz w:val="18"/>
-          <w:szCs w:val="20"/>
-        </w:rPr>
-        <w:t>Undang- undang No.1 Tahun 1974</w:t>
+      <w:proofErr w:type="spellStart"/>
+      <w:r>
+        <w:rPr>
+          <w:b/>
+          <w:sz w:val="18"/>
+          <w:szCs w:val="20"/>
+        </w:rPr>
+        <w:t>Undang</w:t>
+      </w:r>
+      <w:proofErr w:type="spellEnd"/>
+      <w:r>
+        <w:rPr>
+          <w:b/>
+          <w:sz w:val="18"/>
+          <w:szCs w:val="20"/>
+        </w:rPr>
+        <w:t xml:space="preserve">- </w:t>
+      </w:r>
+      <w:proofErr w:type="spellStart"/>
+      <w:r>
+        <w:rPr>
+          <w:b/>
+          <w:sz w:val="18"/>
+          <w:szCs w:val="20"/>
+        </w:rPr>
+        <w:t>undang</w:t>
+      </w:r>
+      <w:proofErr w:type="spellEnd"/>
+      <w:r>
+        <w:rPr>
+          <w:b/>
+          <w:sz w:val="18"/>
+          <w:szCs w:val="20"/>
+        </w:rPr>
+        <w:t xml:space="preserve"> No.1 </w:t>
+      </w:r>
+      <w:proofErr w:type="spellStart"/>
+      <w:r>
+        <w:rPr>
+          <w:b/>
+          <w:sz w:val="18"/>
+          <w:szCs w:val="20"/>
+        </w:rPr>
+        <w:t>Tahun</w:t>
+      </w:r>
+      <w:proofErr w:type="spellEnd"/>
+      <w:r>
+        <w:rPr>
+          <w:b/>
+          <w:sz w:val="18"/>
+          <w:szCs w:val="20"/>
+        </w:rPr>
+        <w:t xml:space="preserve"> 1974</w:t>
       </w:r>
     </w:p>
     <w:p>
@@ -5996,14 +6760,34 @@
           <w:szCs w:val="20"/>
         </w:rPr>
       </w:pPr>
-      <w:r>
-        <w:rPr>
-          <w:b/>
-          <w:sz w:val="18"/>
-          <w:szCs w:val="20"/>
-        </w:rPr>
-        <w:t>Tentang Perkawinan</w:t>
-      </w:r>
+      <w:proofErr w:type="spellStart"/>
+      <w:r>
+        <w:rPr>
+          <w:b/>
+          <w:sz w:val="18"/>
+          <w:szCs w:val="20"/>
+        </w:rPr>
+        <w:t>Tentang</w:t>
+      </w:r>
+      <w:proofErr w:type="spellEnd"/>
+      <w:r>
+        <w:rPr>
+          <w:b/>
+          <w:sz w:val="18"/>
+          <w:szCs w:val="20"/>
+        </w:rPr>
+        <w:t xml:space="preserve"> </w:t>
+      </w:r>
+      <w:proofErr w:type="spellStart"/>
+      <w:r>
+        <w:rPr>
+          <w:b/>
+          <w:sz w:val="18"/>
+          <w:szCs w:val="20"/>
+        </w:rPr>
+        <w:t>Perkawinan</w:t>
+      </w:r>
+      <w:proofErr w:type="spellEnd"/>
     </w:p>
     <w:p>
       <w:pPr>
@@ -6378,13 +7162,41 @@
         </w:rPr>
         <w:t xml:space="preserve"> </w:t>
       </w:r>
-      <w:r>
-        <w:rPr>
-          <w:sz w:val="18"/>
-          <w:szCs w:val="20"/>
-          <w:lang w:val="es-ES"/>
-        </w:rPr>
-        <w:t>Nama lengkap dan alias</w:t>
+      <w:proofErr w:type="spellStart"/>
+      <w:r>
+        <w:rPr>
+          <w:sz w:val="18"/>
+          <w:szCs w:val="20"/>
+          <w:lang w:val="es-ES"/>
+        </w:rPr>
+        <w:t>Nama</w:t>
+      </w:r>
+      <w:proofErr w:type="spellEnd"/>
+      <w:r>
+        <w:rPr>
+          <w:sz w:val="18"/>
+          <w:szCs w:val="20"/>
+          <w:lang w:val="es-ES"/>
+        </w:rPr>
+        <w:t xml:space="preserve"> </w:t>
+      </w:r>
+      <w:proofErr w:type="spellStart"/>
+      <w:r>
+        <w:rPr>
+          <w:sz w:val="18"/>
+          <w:szCs w:val="20"/>
+          <w:lang w:val="es-ES"/>
+        </w:rPr>
+        <w:t>lengkap</w:t>
+      </w:r>
+      <w:proofErr w:type="spellEnd"/>
+      <w:r>
+        <w:rPr>
+          <w:sz w:val="18"/>
+          <w:szCs w:val="20"/>
+          <w:lang w:val="es-ES"/>
+        </w:rPr>
+        <w:t xml:space="preserve"> dan alias</w:t>
       </w:r>
       <w:r>
         <w:rPr>
@@ -6491,7 +7303,7 @@
           <w:szCs w:val="20"/>
           <w:lang w:val="fi-FI"/>
         </w:rPr>
-        <w:t>Majalengka, 48 Thn</w:t>
+        <w:t>-</w:t>
       </w:r>
     </w:p>
     <w:p>
@@ -6622,7 +7434,7 @@
           <w:szCs w:val="20"/>
           <w:lang w:val="fi-FI"/>
         </w:rPr>
-        <w:t>Islam</w:t>
+        <w:t>-</w:t>
       </w:r>
     </w:p>
     <w:p>
@@ -6688,7 +7500,7 @@
           <w:szCs w:val="20"/>
           <w:lang w:val="fi-FI"/>
         </w:rPr>
-        <w:t>Wiraswasta</w:t>
+        <w:t>-</w:t>
       </w:r>
     </w:p>
     <w:p>
@@ -6721,7 +7533,42 @@
           <w:lang w:val="es-ES"/>
         </w:rPr>
         <w:tab/>
-        <w:t xml:space="preserve">Tempat tinggal </w:t>
+      </w:r>
+      <w:proofErr w:type="spellStart"/>
+      <w:r>
+        <w:rPr>
+          <w:sz w:val="18"/>
+          <w:szCs w:val="20"/>
+          <w:lang w:val="es-ES"/>
+        </w:rPr>
+        <w:t>Tempat</w:t>
+      </w:r>
+      <w:proofErr w:type="spellEnd"/>
+      <w:r>
+        <w:rPr>
+          <w:sz w:val="18"/>
+          <w:szCs w:val="20"/>
+          <w:lang w:val="es-ES"/>
+        </w:rPr>
+        <w:t xml:space="preserve"> </w:t>
+      </w:r>
+      <w:proofErr w:type="spellStart"/>
+      <w:r>
+        <w:rPr>
+          <w:sz w:val="18"/>
+          <w:szCs w:val="20"/>
+          <w:lang w:val="es-ES"/>
+        </w:rPr>
+        <w:t>tinggal</w:t>
+      </w:r>
+      <w:proofErr w:type="spellEnd"/>
+      <w:r>
+        <w:rPr>
+          <w:sz w:val="18"/>
+          <w:szCs w:val="20"/>
+          <w:lang w:val="es-ES"/>
+        </w:rPr>
+        <w:t xml:space="preserve"> </w:t>
       </w:r>
       <w:r>
         <w:rPr>
@@ -6747,7 +7594,7 @@
           <w:szCs w:val="20"/>
           <w:lang w:val="es-ES"/>
         </w:rPr>
-        <w:t>Kp. Cibodas RT.04 RW.10</w:t>
+        <w:t>-</w:t>
       </w:r>
     </w:p>
     <w:p>
@@ -6782,7 +7629,16 @@
           <w:lang w:val="fi-FI"/>
         </w:rPr>
         <w:tab/>
-        <w:t xml:space="preserve">    Kelurahan Utama Kecamatan Cimahi Selatan</w:t>
+        <w:t xml:space="preserve">    </w:t>
+      </w:r>
+      <w:r>
+        <w:rPr>
+          <w:color w:val="FF0000"/>
+          <w:sz w:val="18"/>
+          <w:szCs w:val="20"/>
+          <w:lang w:val="fi-FI"/>
+        </w:rPr>
+        <w:t>-</w:t>
       </w:r>
     </w:p>
     <w:p>
@@ -6890,13 +7746,41 @@
         </w:rPr>
         <w:t xml:space="preserve">     </w:t>
       </w:r>
-      <w:r>
-        <w:rPr>
-          <w:sz w:val="18"/>
-          <w:szCs w:val="20"/>
-          <w:lang w:val="es-ES"/>
-        </w:rPr>
-        <w:t>Nama lengkap dan alias</w:t>
+      <w:proofErr w:type="spellStart"/>
+      <w:r>
+        <w:rPr>
+          <w:sz w:val="18"/>
+          <w:szCs w:val="20"/>
+          <w:lang w:val="es-ES"/>
+        </w:rPr>
+        <w:t>Nama</w:t>
+      </w:r>
+      <w:proofErr w:type="spellEnd"/>
+      <w:r>
+        <w:rPr>
+          <w:sz w:val="18"/>
+          <w:szCs w:val="20"/>
+          <w:lang w:val="es-ES"/>
+        </w:rPr>
+        <w:t xml:space="preserve"> </w:t>
+      </w:r>
+      <w:proofErr w:type="spellStart"/>
+      <w:r>
+        <w:rPr>
+          <w:sz w:val="18"/>
+          <w:szCs w:val="20"/>
+          <w:lang w:val="es-ES"/>
+        </w:rPr>
+        <w:t>lengkap</w:t>
+      </w:r>
+      <w:proofErr w:type="spellEnd"/>
+      <w:r>
+        <w:rPr>
+          <w:sz w:val="18"/>
+          <w:szCs w:val="20"/>
+          <w:lang w:val="es-ES"/>
+        </w:rPr>
+        <w:t xml:space="preserve"> dan alias</w:t>
       </w:r>
       <w:r>
         <w:rPr>
@@ -7004,7 +7888,7 @@
           <w:szCs w:val="20"/>
           <w:lang w:val="fi-FI"/>
         </w:rPr>
-        <w:t>Cimahi, 43 Thn</w:t>
+        <w:t>-</w:t>
       </w:r>
     </w:p>
     <w:p>
@@ -7135,7 +8019,7 @@
           <w:szCs w:val="20"/>
           <w:lang w:val="fi-FI"/>
         </w:rPr>
-        <w:t>Islam</w:t>
+        <w:t>-</w:t>
       </w:r>
     </w:p>
     <w:p>
@@ -7201,7 +8085,7 @@
           <w:szCs w:val="20"/>
           <w:lang w:val="fi-FI"/>
         </w:rPr>
-        <w:t>I R T</w:t>
+        <w:t>-</w:t>
       </w:r>
     </w:p>
     <w:p>
@@ -7242,7 +8126,42 @@
           <w:lang w:val="es-ES"/>
         </w:rPr>
         <w:tab/>
-        <w:t xml:space="preserve">Tempat tinggal                           </w:t>
+      </w:r>
+      <w:proofErr w:type="spellStart"/>
+      <w:r>
+        <w:rPr>
+          <w:sz w:val="18"/>
+          <w:szCs w:val="20"/>
+          <w:lang w:val="es-ES"/>
+        </w:rPr>
+        <w:t>Tempat</w:t>
+      </w:r>
+      <w:proofErr w:type="spellEnd"/>
+      <w:r>
+        <w:rPr>
+          <w:sz w:val="18"/>
+          <w:szCs w:val="20"/>
+          <w:lang w:val="es-ES"/>
+        </w:rPr>
+        <w:t xml:space="preserve"> </w:t>
+      </w:r>
+      <w:proofErr w:type="spellStart"/>
+      <w:r>
+        <w:rPr>
+          <w:sz w:val="18"/>
+          <w:szCs w:val="20"/>
+          <w:lang w:val="es-ES"/>
+        </w:rPr>
+        <w:t>tinggal</w:t>
+      </w:r>
+      <w:proofErr w:type="spellEnd"/>
+      <w:r>
+        <w:rPr>
+          <w:sz w:val="18"/>
+          <w:szCs w:val="20"/>
+          <w:lang w:val="es-ES"/>
+        </w:rPr>
+        <w:t xml:space="preserve">                           </w:t>
       </w:r>
       <w:r>
         <w:rPr>
@@ -7283,7 +8202,7 @@
           <w:szCs w:val="20"/>
           <w:lang w:val="es-ES"/>
         </w:rPr>
-        <w:t>Kp. Cibodas RT.04 RW.10</w:t>
+        <w:t>-</w:t>
       </w:r>
     </w:p>
     <w:p>
@@ -7318,7 +8237,16 @@
           <w:lang w:val="fi-FI"/>
         </w:rPr>
         <w:tab/>
-        <w:t xml:space="preserve">    Kelurahan Utama Kecamatan Cimahi Selatan</w:t>
+        <w:t xml:space="preserve">    </w:t>
+      </w:r>
+      <w:r>
+        <w:rPr>
+          <w:color w:val="FF0000"/>
+          <w:sz w:val="18"/>
+          <w:szCs w:val="20"/>
+          <w:lang w:val="fi-FI"/>
+        </w:rPr>
+        <w:t>-</w:t>
       </w:r>
     </w:p>
     <w:p>
@@ -7849,7 +8777,42 @@
           <w:lang w:val="es-ES"/>
         </w:rPr>
         <w:tab/>
-        <w:t xml:space="preserve">Tempat tinggal </w:t>
+      </w:r>
+      <w:proofErr w:type="spellStart"/>
+      <w:r>
+        <w:rPr>
+          <w:sz w:val="18"/>
+          <w:szCs w:val="20"/>
+          <w:lang w:val="es-ES"/>
+        </w:rPr>
+        <w:t>Tempat</w:t>
+      </w:r>
+      <w:proofErr w:type="spellEnd"/>
+      <w:r>
+        <w:rPr>
+          <w:sz w:val="18"/>
+          <w:szCs w:val="20"/>
+          <w:lang w:val="es-ES"/>
+        </w:rPr>
+        <w:t xml:space="preserve"> </w:t>
+      </w:r>
+      <w:proofErr w:type="spellStart"/>
+      <w:r>
+        <w:rPr>
+          <w:sz w:val="18"/>
+          <w:szCs w:val="20"/>
+          <w:lang w:val="es-ES"/>
+        </w:rPr>
+        <w:t>tinggal</w:t>
+      </w:r>
+      <w:proofErr w:type="spellEnd"/>
+      <w:r>
+        <w:rPr>
+          <w:sz w:val="18"/>
+          <w:szCs w:val="20"/>
+          <w:lang w:val="es-ES"/>
+        </w:rPr>
+        <w:t xml:space="preserve"> </w:t>
       </w:r>
       <w:r>
         <w:rPr>
@@ -8080,18 +9043,42 @@
         </w:rPr>
         <w:tab/>
       </w:r>
-      <w:r>
-        <w:rPr>
-          <w:sz w:val="20"/>
-        </w:rPr>
-        <w:t xml:space="preserve">Leuwigajah, </w:t>
+      <w:proofErr w:type="spellStart"/>
+      <w:r>
+        <w:rPr>
+          <w:sz w:val="20"/>
+        </w:rPr>
+        <w:t>Leuwigajah</w:t>
+      </w:r>
+      <w:proofErr w:type="spellEnd"/>
+      <w:r>
+        <w:rPr>
+          <w:sz w:val="20"/>
+        </w:rPr>
+        <w:t xml:space="preserve">, </w:t>
       </w:r>
       <w:r>
         <w:rPr>
           <w:bCs/>
           <w:sz w:val="20"/>
         </w:rPr>
-        <w:t>${titimangsa}</w:t>
+        <w:t>${</w:t>
+      </w:r>
+      <w:proofErr w:type="spellStart"/>
+      <w:r>
+        <w:rPr>
+          <w:bCs/>
+          <w:sz w:val="20"/>
+        </w:rPr>
+        <w:t>titimangsa</w:t>
+      </w:r>
+      <w:proofErr w:type="spellEnd"/>
+      <w:r>
+        <w:rPr>
+          <w:bCs/>
+          <w:sz w:val="20"/>
+        </w:rPr>
+        <w:t>}</w:t>
       </w:r>
     </w:p>
     <w:p>
@@ -8110,7 +9097,25 @@
           <w:b/>
           <w:sz w:val="20"/>
         </w:rPr>
-        <w:t xml:space="preserve">     a.n. LURAH LEUWIGAJAH</w:t>
+        <w:t xml:space="preserve">     </w:t>
+      </w:r>
+      <w:proofErr w:type="spellStart"/>
+      <w:proofErr w:type="gramStart"/>
+      <w:r>
+        <w:rPr>
+          <w:b/>
+          <w:sz w:val="20"/>
+        </w:rPr>
+        <w:t>a.n</w:t>
+      </w:r>
+      <w:proofErr w:type="spellEnd"/>
+      <w:proofErr w:type="gramEnd"/>
+      <w:r>
+        <w:rPr>
+          <w:b/>
+          <w:sz w:val="20"/>
+        </w:rPr>
+        <w:t>. LURAH LEUWIGAJAH</w:t>
       </w:r>
     </w:p>
     <w:p>
@@ -8165,8 +9170,6 @@
           <w:sz w:val="20"/>
         </w:rPr>
       </w:pPr>
-      <w:bookmarkStart w:id="0" w:name="_GoBack"/>
-      <w:bookmarkEnd w:id="0"/>
       <w:r>
         <w:rPr>
           <w:bCs/>
@@ -8187,7 +9190,23 @@
           <w:bCs/>
           <w:sz w:val="20"/>
         </w:rPr>
-        <w:t>${namaPejabat}</w:t>
+        <w:t>${</w:t>
+      </w:r>
+      <w:proofErr w:type="spellStart"/>
+      <w:r>
+        <w:rPr>
+          <w:bCs/>
+          <w:sz w:val="20"/>
+        </w:rPr>
+        <w:t>namaPejabat</w:t>
+      </w:r>
+      <w:proofErr w:type="spellEnd"/>
+      <w:r>
+        <w:rPr>
+          <w:bCs/>
+          <w:sz w:val="20"/>
+        </w:rPr>
+        <w:t>}</w:t>
       </w:r>
     </w:p>
     <w:p>
@@ -8227,7 +9246,23 @@
           <w:bCs/>
           <w:sz w:val="20"/>
         </w:rPr>
-        <w:t>${nipPejabat}</w:t>
+        <w:t>${</w:t>
+      </w:r>
+      <w:proofErr w:type="spellStart"/>
+      <w:r>
+        <w:rPr>
+          <w:bCs/>
+          <w:sz w:val="20"/>
+        </w:rPr>
+        <w:t>nipPejabat</w:t>
+      </w:r>
+      <w:proofErr w:type="spellEnd"/>
+      <w:r>
+        <w:rPr>
+          <w:bCs/>
+          <w:sz w:val="20"/>
+        </w:rPr>
+        <w:t>}</w:t>
       </w:r>
     </w:p>
     <w:sectPr>
@@ -8241,7 +9276,7 @@
 </file>
 
 <file path=word/endnotes.xml><?xml version="1.0" encoding="utf-8"?>
-<w:endnotes xmlns:wpc="http://schemas.microsoft.com/office/word/2010/wordprocessingCanvas" xmlns:mc="http://schemas.openxmlformats.org/markup-compatibility/2006" xmlns:o="urn:schemas-microsoft-com:office:office" xmlns:r="http://schemas.openxmlformats.org/officeDocument/2006/relationships" xmlns:m="http://schemas.openxmlformats.org/officeDocument/2006/math" xmlns:v="urn:schemas-microsoft-com:vml" xmlns:wp14="http://schemas.microsoft.com/office/word/2010/wordprocessingDrawing" xmlns:wp="http://schemas.openxmlformats.org/drawingml/2006/wordprocessingDrawing" xmlns:w10="urn:schemas-microsoft-com:office:word" xmlns:w="http://schemas.openxmlformats.org/wordprocessingml/2006/main" xmlns:w14="http://schemas.microsoft.com/office/word/2010/wordml" xmlns:w15="http://schemas.microsoft.com/office/word/2012/wordml" xmlns:wpg="http://schemas.microsoft.com/office/word/2010/wordprocessingGroup" xmlns:wpi="http://schemas.microsoft.com/office/word/2010/wordprocessingInk" xmlns:wne="http://schemas.microsoft.com/office/word/2006/wordml" xmlns:wps="http://schemas.microsoft.com/office/word/2010/wordprocessingShape" mc:Ignorable="w14 w15 wp14">
+<w:endnotes xmlns:wpc="http://schemas.microsoft.com/office/word/2010/wordprocessingCanvas" xmlns:mc="http://schemas.openxmlformats.org/markup-compatibility/2006" xmlns:o="urn:schemas-microsoft-com:office:office" xmlns:r="http://schemas.openxmlformats.org/officeDocument/2006/relationships" xmlns:m="http://schemas.openxmlformats.org/officeDocument/2006/math" xmlns:v="urn:schemas-microsoft-com:vml" xmlns:wp14="http://schemas.microsoft.com/office/word/2010/wordprocessingDrawing" xmlns:wp="http://schemas.openxmlformats.org/drawingml/2006/wordprocessingDrawing" xmlns:w10="urn:schemas-microsoft-com:office:word" xmlns:w="http://schemas.openxmlformats.org/wordprocessingml/2006/main" xmlns:w14="http://schemas.microsoft.com/office/word/2010/wordml" xmlns:wpg="http://schemas.microsoft.com/office/word/2010/wordprocessingGroup" xmlns:wpi="http://schemas.microsoft.com/office/word/2010/wordprocessingInk" xmlns:wne="http://schemas.microsoft.com/office/word/2006/wordml" xmlns:wps="http://schemas.microsoft.com/office/word/2010/wordprocessingShape" mc:Ignorable="w14 wp14">
   <w:endnote w:type="separator" w:id="-1">
     <w:p>
       <w:r>
@@ -8260,7 +9295,7 @@
 </file>
 
 <file path=word/footnotes.xml><?xml version="1.0" encoding="utf-8"?>
-<w:footnotes xmlns:wpc="http://schemas.microsoft.com/office/word/2010/wordprocessingCanvas" xmlns:mc="http://schemas.openxmlformats.org/markup-compatibility/2006" xmlns:o="urn:schemas-microsoft-com:office:office" xmlns:r="http://schemas.openxmlformats.org/officeDocument/2006/relationships" xmlns:m="http://schemas.openxmlformats.org/officeDocument/2006/math" xmlns:v="urn:schemas-microsoft-com:vml" xmlns:wp14="http://schemas.microsoft.com/office/word/2010/wordprocessingDrawing" xmlns:wp="http://schemas.openxmlformats.org/drawingml/2006/wordprocessingDrawing" xmlns:w10="urn:schemas-microsoft-com:office:word" xmlns:w="http://schemas.openxmlformats.org/wordprocessingml/2006/main" xmlns:w14="http://schemas.microsoft.com/office/word/2010/wordml" xmlns:w15="http://schemas.microsoft.com/office/word/2012/wordml" xmlns:wpg="http://schemas.microsoft.com/office/word/2010/wordprocessingGroup" xmlns:wpi="http://schemas.microsoft.com/office/word/2010/wordprocessingInk" xmlns:wne="http://schemas.microsoft.com/office/word/2006/wordml" xmlns:wps="http://schemas.microsoft.com/office/word/2010/wordprocessingShape" mc:Ignorable="w14 w15 wp14">
+<w:footnotes xmlns:wpc="http://schemas.microsoft.com/office/word/2010/wordprocessingCanvas" xmlns:mc="http://schemas.openxmlformats.org/markup-compatibility/2006" xmlns:o="urn:schemas-microsoft-com:office:office" xmlns:r="http://schemas.openxmlformats.org/officeDocument/2006/relationships" xmlns:m="http://schemas.openxmlformats.org/officeDocument/2006/math" xmlns:v="urn:schemas-microsoft-com:vml" xmlns:wp14="http://schemas.microsoft.com/office/word/2010/wordprocessingDrawing" xmlns:wp="http://schemas.openxmlformats.org/drawingml/2006/wordprocessingDrawing" xmlns:w10="urn:schemas-microsoft-com:office:word" xmlns:w="http://schemas.openxmlformats.org/wordprocessingml/2006/main" xmlns:w14="http://schemas.microsoft.com/office/word/2010/wordml" xmlns:wpg="http://schemas.microsoft.com/office/word/2010/wordprocessingGroup" xmlns:wpi="http://schemas.microsoft.com/office/word/2010/wordprocessingInk" xmlns:wne="http://schemas.microsoft.com/office/word/2006/wordml" xmlns:wps="http://schemas.microsoft.com/office/word/2010/wordprocessingShape" mc:Ignorable="w14 wp14">
   <w:footnote w:type="separator" w:id="-1">
     <w:p>
       <w:r>
@@ -8279,7 +9314,7 @@
 </file>
 
 <file path=word/numbering.xml><?xml version="1.0" encoding="utf-8"?>
-<w:numbering xmlns:wpc="http://schemas.microsoft.com/office/word/2010/wordprocessingCanvas" xmlns:mc="http://schemas.openxmlformats.org/markup-compatibility/2006" xmlns:o="urn:schemas-microsoft-com:office:office" xmlns:r="http://schemas.openxmlformats.org/officeDocument/2006/relationships" xmlns:m="http://schemas.openxmlformats.org/officeDocument/2006/math" xmlns:v="urn:schemas-microsoft-com:vml" xmlns:wp14="http://schemas.microsoft.com/office/word/2010/wordprocessingDrawing" xmlns:wp="http://schemas.openxmlformats.org/drawingml/2006/wordprocessingDrawing" xmlns:w10="urn:schemas-microsoft-com:office:word" xmlns:w="http://schemas.openxmlformats.org/wordprocessingml/2006/main" xmlns:w14="http://schemas.microsoft.com/office/word/2010/wordml" xmlns:w15="http://schemas.microsoft.com/office/word/2012/wordml" xmlns:wpg="http://schemas.microsoft.com/office/word/2010/wordprocessingGroup" xmlns:wpi="http://schemas.microsoft.com/office/word/2010/wordprocessingInk" xmlns:wne="http://schemas.microsoft.com/office/word/2006/wordml" xmlns:wps="http://schemas.microsoft.com/office/word/2010/wordprocessingShape" mc:Ignorable="w14 w15 wp14">
+<w:numbering xmlns:wpc="http://schemas.microsoft.com/office/word/2010/wordprocessingCanvas" xmlns:mc="http://schemas.openxmlformats.org/markup-compatibility/2006" xmlns:o="urn:schemas-microsoft-com:office:office" xmlns:r="http://schemas.openxmlformats.org/officeDocument/2006/relationships" xmlns:m="http://schemas.openxmlformats.org/officeDocument/2006/math" xmlns:v="urn:schemas-microsoft-com:vml" xmlns:wp14="http://schemas.microsoft.com/office/word/2010/wordprocessingDrawing" xmlns:wp="http://schemas.openxmlformats.org/drawingml/2006/wordprocessingDrawing" xmlns:w10="urn:schemas-microsoft-com:office:word" xmlns:w="http://schemas.openxmlformats.org/wordprocessingml/2006/main" xmlns:w14="http://schemas.microsoft.com/office/word/2010/wordml" xmlns:wpg="http://schemas.microsoft.com/office/word/2010/wordprocessingGroup" xmlns:wpi="http://schemas.microsoft.com/office/word/2010/wordprocessingInk" xmlns:wne="http://schemas.microsoft.com/office/word/2006/wordml" xmlns:wps="http://schemas.microsoft.com/office/word/2010/wordprocessingShape" mc:Ignorable="w14 wp14">
   <w:abstractNum w:abstractNumId="0">
     <w:nsid w:val="203A7914"/>
     <w:multiLevelType w:val="hybridMultilevel"/>
@@ -8376,7 +9411,7 @@
 </file>
 
 <file path=word/styles.xml><?xml version="1.0" encoding="utf-8"?>
-<w:styles xmlns:mc="http://schemas.openxmlformats.org/markup-compatibility/2006" xmlns:r="http://schemas.openxmlformats.org/officeDocument/2006/relationships" xmlns:w="http://schemas.openxmlformats.org/wordprocessingml/2006/main" xmlns:w14="http://schemas.microsoft.com/office/word/2010/wordml" xmlns:w15="http://schemas.microsoft.com/office/word/2012/wordml" mc:Ignorable="w14 w15">
+<w:styles xmlns:mc="http://schemas.openxmlformats.org/markup-compatibility/2006" xmlns:r="http://schemas.openxmlformats.org/officeDocument/2006/relationships" xmlns:w="http://schemas.openxmlformats.org/wordprocessingml/2006/main" xmlns:w14="http://schemas.microsoft.com/office/word/2010/wordml" mc:Ignorable="w14">
   <w:docDefaults>
     <w:rPrDefault>
       <w:rPr>
@@ -8386,371 +9421,388 @@
     </w:rPrDefault>
     <w:pPrDefault/>
   </w:docDefaults>
-  <w:latentStyles w:defLockedState="0" w:defUIPriority="0" w:defSemiHidden="0" w:defUnhideWhenUsed="0" w:defQFormat="0" w:count="371">
-    <w:lsdException w:name="Normal" w:qFormat="1"/>
-    <w:lsdException w:name="heading 1" w:qFormat="1"/>
-    <w:lsdException w:name="heading 2" w:semiHidden="1" w:unhideWhenUsed="1" w:qFormat="1"/>
-    <w:lsdException w:name="heading 3" w:semiHidden="1" w:unhideWhenUsed="1" w:qFormat="1"/>
-    <w:lsdException w:name="heading 4" w:semiHidden="1" w:unhideWhenUsed="1" w:qFormat="1"/>
-    <w:lsdException w:name="heading 5" w:semiHidden="1" w:unhideWhenUsed="1" w:qFormat="1"/>
-    <w:lsdException w:name="heading 6" w:semiHidden="1" w:unhideWhenUsed="1" w:qFormat="1"/>
-    <w:lsdException w:name="heading 7" w:semiHidden="1" w:unhideWhenUsed="1" w:qFormat="1"/>
-    <w:lsdException w:name="heading 8" w:semiHidden="1" w:unhideWhenUsed="1" w:qFormat="1"/>
-    <w:lsdException w:name="heading 9" w:semiHidden="1" w:unhideWhenUsed="1" w:qFormat="1"/>
-    <w:lsdException w:name="index 1" w:semiHidden="1" w:unhideWhenUsed="1"/>
-    <w:lsdException w:name="index 2" w:semiHidden="1" w:unhideWhenUsed="1"/>
-    <w:lsdException w:name="index 3" w:semiHidden="1" w:unhideWhenUsed="1"/>
-    <w:lsdException w:name="index 4" w:semiHidden="1" w:unhideWhenUsed="1"/>
-    <w:lsdException w:name="index 5" w:semiHidden="1" w:unhideWhenUsed="1"/>
-    <w:lsdException w:name="index 6" w:semiHidden="1" w:unhideWhenUsed="1"/>
-    <w:lsdException w:name="index 7" w:semiHidden="1" w:unhideWhenUsed="1"/>
-    <w:lsdException w:name="index 8" w:semiHidden="1" w:unhideWhenUsed="1"/>
-    <w:lsdException w:name="index 9" w:semiHidden="1" w:unhideWhenUsed="1"/>
-    <w:lsdException w:name="toc 1" w:semiHidden="1" w:unhideWhenUsed="1"/>
-    <w:lsdException w:name="toc 2" w:semiHidden="1" w:unhideWhenUsed="1"/>
-    <w:lsdException w:name="toc 3" w:semiHidden="1" w:unhideWhenUsed="1"/>
-    <w:lsdException w:name="toc 4" w:semiHidden="1" w:unhideWhenUsed="1"/>
-    <w:lsdException w:name="toc 5" w:semiHidden="1" w:unhideWhenUsed="1"/>
-    <w:lsdException w:name="toc 6" w:semiHidden="1" w:unhideWhenUsed="1"/>
-    <w:lsdException w:name="toc 7" w:semiHidden="1" w:unhideWhenUsed="1"/>
-    <w:lsdException w:name="toc 8" w:semiHidden="1" w:unhideWhenUsed="1"/>
-    <w:lsdException w:name="toc 9" w:semiHidden="1" w:unhideWhenUsed="1"/>
-    <w:lsdException w:name="Normal Indent" w:semiHidden="1" w:unhideWhenUsed="1"/>
-    <w:lsdException w:name="footnote text" w:semiHidden="1" w:unhideWhenUsed="1"/>
-    <w:lsdException w:name="annotation text" w:semiHidden="1" w:unhideWhenUsed="1"/>
-    <w:lsdException w:name="header" w:semiHidden="1" w:unhideWhenUsed="1"/>
-    <w:lsdException w:name="footer" w:semiHidden="1" w:unhideWhenUsed="1"/>
-    <w:lsdException w:name="index heading" w:semiHidden="1" w:unhideWhenUsed="1"/>
-    <w:lsdException w:name="caption" w:semiHidden="1" w:unhideWhenUsed="1" w:qFormat="1"/>
-    <w:lsdException w:name="table of figures" w:semiHidden="1" w:unhideWhenUsed="1"/>
-    <w:lsdException w:name="envelope address" w:semiHidden="1" w:unhideWhenUsed="1"/>
-    <w:lsdException w:name="envelope return" w:semiHidden="1" w:unhideWhenUsed="1"/>
-    <w:lsdException w:name="footnote reference" w:semiHidden="1" w:unhideWhenUsed="1"/>
-    <w:lsdException w:name="annotation reference" w:semiHidden="1" w:unhideWhenUsed="1"/>
-    <w:lsdException w:name="line number" w:semiHidden="1" w:unhideWhenUsed="1"/>
-    <w:lsdException w:name="page number" w:semiHidden="1" w:unhideWhenUsed="1"/>
-    <w:lsdException w:name="endnote reference" w:semiHidden="1" w:unhideWhenUsed="1"/>
-    <w:lsdException w:name="endnote text" w:semiHidden="1" w:unhideWhenUsed="1"/>
-    <w:lsdException w:name="table of authorities" w:semiHidden="1" w:unhideWhenUsed="1"/>
-    <w:lsdException w:name="macro" w:semiHidden="1" w:unhideWhenUsed="1"/>
-    <w:lsdException w:name="toa heading" w:semiHidden="1" w:unhideWhenUsed="1"/>
-    <w:lsdException w:name="List" w:semiHidden="1" w:unhideWhenUsed="1"/>
-    <w:lsdException w:name="List Bullet" w:semiHidden="1" w:unhideWhenUsed="1"/>
-    <w:lsdException w:name="List 2" w:semiHidden="1" w:unhideWhenUsed="1"/>
-    <w:lsdException w:name="List 3" w:semiHidden="1" w:unhideWhenUsed="1"/>
-    <w:lsdException w:name="List Bullet 2" w:semiHidden="1" w:unhideWhenUsed="1"/>
-    <w:lsdException w:name="List Bullet 3" w:semiHidden="1" w:unhideWhenUsed="1"/>
-    <w:lsdException w:name="List Bullet 4" w:semiHidden="1" w:unhideWhenUsed="1"/>
-    <w:lsdException w:name="List Bullet 5" w:semiHidden="1" w:unhideWhenUsed="1"/>
-    <w:lsdException w:name="List Number 2" w:semiHidden="1" w:unhideWhenUsed="1"/>
-    <w:lsdException w:name="List Number 3" w:semiHidden="1" w:unhideWhenUsed="1"/>
-    <w:lsdException w:name="List Number 4" w:semiHidden="1" w:unhideWhenUsed="1"/>
-    <w:lsdException w:name="List Number 5" w:semiHidden="1" w:unhideWhenUsed="1"/>
-    <w:lsdException w:name="Title" w:qFormat="1"/>
-    <w:lsdException w:name="Closing" w:semiHidden="1" w:unhideWhenUsed="1"/>
-    <w:lsdException w:name="Signature" w:semiHidden="1" w:unhideWhenUsed="1"/>
-    <w:lsdException w:name="Default Paragraph Font" w:semiHidden="1" w:unhideWhenUsed="1"/>
-    <w:lsdException w:name="Body Text" w:semiHidden="1" w:unhideWhenUsed="1"/>
-    <w:lsdException w:name="Body Text Indent" w:semiHidden="1" w:unhideWhenUsed="1"/>
-    <w:lsdException w:name="List Continue" w:semiHidden="1" w:unhideWhenUsed="1"/>
-    <w:lsdException w:name="List Continue 2" w:semiHidden="1" w:unhideWhenUsed="1"/>
-    <w:lsdException w:name="List Continue 3" w:semiHidden="1" w:unhideWhenUsed="1"/>
-    <w:lsdException w:name="List Continue 4" w:semiHidden="1" w:unhideWhenUsed="1"/>
-    <w:lsdException w:name="List Continue 5" w:semiHidden="1" w:unhideWhenUsed="1"/>
-    <w:lsdException w:name="Message Header" w:semiHidden="1" w:unhideWhenUsed="1"/>
-    <w:lsdException w:name="Subtitle" w:qFormat="1"/>
-    <w:lsdException w:name="Body Text First Indent 2" w:semiHidden="1" w:unhideWhenUsed="1"/>
-    <w:lsdException w:name="Note Heading" w:semiHidden="1" w:unhideWhenUsed="1"/>
-    <w:lsdException w:name="Body Text 2" w:semiHidden="1" w:unhideWhenUsed="1"/>
-    <w:lsdException w:name="Body Text 3" w:semiHidden="1" w:unhideWhenUsed="1"/>
-    <w:lsdException w:name="Body Text Indent 2" w:semiHidden="1" w:unhideWhenUsed="1"/>
-    <w:lsdException w:name="Body Text Indent 3" w:semiHidden="1" w:unhideWhenUsed="1"/>
-    <w:lsdException w:name="Block Text" w:semiHidden="1" w:unhideWhenUsed="1"/>
-    <w:lsdException w:name="Hyperlink" w:semiHidden="1" w:unhideWhenUsed="1"/>
-    <w:lsdException w:name="FollowedHyperlink" w:semiHidden="1" w:unhideWhenUsed="1"/>
-    <w:lsdException w:name="Strong" w:qFormat="1"/>
-    <w:lsdException w:name="Emphasis" w:qFormat="1"/>
-    <w:lsdException w:name="Document Map" w:semiHidden="1" w:unhideWhenUsed="1"/>
-    <w:lsdException w:name="Plain Text" w:semiHidden="1" w:unhideWhenUsed="1"/>
-    <w:lsdException w:name="E-mail Signature" w:semiHidden="1" w:unhideWhenUsed="1"/>
-    <w:lsdException w:name="HTML Top of Form" w:semiHidden="1" w:unhideWhenUsed="1"/>
-    <w:lsdException w:name="HTML Bottom of Form" w:semiHidden="1" w:unhideWhenUsed="1"/>
-    <w:lsdException w:name="Normal (Web)" w:semiHidden="1" w:unhideWhenUsed="1"/>
-    <w:lsdException w:name="HTML Acronym" w:semiHidden="1" w:unhideWhenUsed="1"/>
-    <w:lsdException w:name="HTML Address" w:semiHidden="1" w:unhideWhenUsed="1"/>
-    <w:lsdException w:name="HTML Cite" w:semiHidden="1" w:unhideWhenUsed="1"/>
-    <w:lsdException w:name="HTML Code" w:semiHidden="1" w:unhideWhenUsed="1"/>
-    <w:lsdException w:name="HTML Definition" w:semiHidden="1" w:unhideWhenUsed="1"/>
-    <w:lsdException w:name="HTML Keyboard" w:semiHidden="1" w:unhideWhenUsed="1"/>
-    <w:lsdException w:name="HTML Preformatted" w:semiHidden="1" w:unhideWhenUsed="1"/>
-    <w:lsdException w:name="HTML Sample" w:semiHidden="1" w:unhideWhenUsed="1"/>
-    <w:lsdException w:name="HTML Typewriter" w:semiHidden="1" w:unhideWhenUsed="1"/>
-    <w:lsdException w:name="HTML Variable" w:semiHidden="1" w:unhideWhenUsed="1"/>
-    <w:lsdException w:name="Normal Table" w:semiHidden="1" w:unhideWhenUsed="1"/>
-    <w:lsdException w:name="annotation subject" w:semiHidden="1" w:unhideWhenUsed="1"/>
-    <w:lsdException w:name="No List" w:semiHidden="1" w:unhideWhenUsed="1"/>
-    <w:lsdException w:name="Outline List 1" w:semiHidden="1" w:unhideWhenUsed="1"/>
-    <w:lsdException w:name="Outline List 2" w:semiHidden="1" w:unhideWhenUsed="1"/>
-    <w:lsdException w:name="Outline List 3" w:semiHidden="1" w:unhideWhenUsed="1"/>
-    <w:lsdException w:name="Table Simple 1" w:semiHidden="1" w:unhideWhenUsed="1"/>
-    <w:lsdException w:name="Table Simple 2" w:semiHidden="1" w:unhideWhenUsed="1"/>
-    <w:lsdException w:name="Table Simple 3" w:semiHidden="1" w:unhideWhenUsed="1"/>
-    <w:lsdException w:name="Table Classic 1" w:semiHidden="1" w:unhideWhenUsed="1"/>
-    <w:lsdException w:name="Table Classic 2" w:semiHidden="1" w:unhideWhenUsed="1"/>
-    <w:lsdException w:name="Table Classic 3" w:semiHidden="1" w:unhideWhenUsed="1"/>
-    <w:lsdException w:name="Table Classic 4" w:semiHidden="1" w:unhideWhenUsed="1"/>
-    <w:lsdException w:name="Table Colorful 1" w:semiHidden="1" w:unhideWhenUsed="1"/>
-    <w:lsdException w:name="Table Colorful 2" w:semiHidden="1" w:unhideWhenUsed="1"/>
-    <w:lsdException w:name="Table Colorful 3" w:semiHidden="1" w:unhideWhenUsed="1"/>
-    <w:lsdException w:name="Table Columns 1" w:semiHidden="1" w:unhideWhenUsed="1"/>
-    <w:lsdException w:name="Table Columns 2" w:semiHidden="1" w:unhideWhenUsed="1"/>
-    <w:lsdException w:name="Table Columns 3" w:semiHidden="1" w:unhideWhenUsed="1"/>
-    <w:lsdException w:name="Table Columns 4" w:semiHidden="1" w:unhideWhenUsed="1"/>
-    <w:lsdException w:name="Table Columns 5" w:semiHidden="1" w:unhideWhenUsed="1"/>
-    <w:lsdException w:name="Table Grid 1" w:semiHidden="1" w:unhideWhenUsed="1"/>
-    <w:lsdException w:name="Table Grid 2" w:semiHidden="1" w:unhideWhenUsed="1"/>
-    <w:lsdException w:name="Table Grid 3" w:semiHidden="1" w:unhideWhenUsed="1"/>
-    <w:lsdException w:name="Table Grid 4" w:semiHidden="1" w:unhideWhenUsed="1"/>
-    <w:lsdException w:name="Table Grid 5" w:semiHidden="1" w:unhideWhenUsed="1"/>
-    <w:lsdException w:name="Table Grid 6" w:semiHidden="1" w:unhideWhenUsed="1"/>
-    <w:lsdException w:name="Table Grid 7" w:semiHidden="1" w:unhideWhenUsed="1"/>
-    <w:lsdException w:name="Table Grid 8" w:semiHidden="1" w:unhideWhenUsed="1"/>
-    <w:lsdException w:name="Table List 1" w:semiHidden="1" w:unhideWhenUsed="1"/>
-    <w:lsdException w:name="Table List 2" w:semiHidden="1" w:unhideWhenUsed="1"/>
-    <w:lsdException w:name="Table List 3" w:semiHidden="1" w:unhideWhenUsed="1"/>
-    <w:lsdException w:name="Table List 4" w:semiHidden="1" w:unhideWhenUsed="1"/>
-    <w:lsdException w:name="Table List 5" w:semiHidden="1" w:unhideWhenUsed="1"/>
-    <w:lsdException w:name="Table List 6" w:semiHidden="1" w:unhideWhenUsed="1"/>
-    <w:lsdException w:name="Table List 7" w:semiHidden="1" w:unhideWhenUsed="1"/>
-    <w:lsdException w:name="Table List 8" w:semiHidden="1" w:unhideWhenUsed="1"/>
-    <w:lsdException w:name="Table 3D effects 1" w:semiHidden="1" w:unhideWhenUsed="1"/>
-    <w:lsdException w:name="Table 3D effects 2" w:semiHidden="1" w:unhideWhenUsed="1"/>
-    <w:lsdException w:name="Table 3D effects 3" w:semiHidden="1" w:unhideWhenUsed="1"/>
-    <w:lsdException w:name="Table Contemporary" w:semiHidden="1" w:unhideWhenUsed="1"/>
-    <w:lsdException w:name="Table Elegant" w:semiHidden="1" w:unhideWhenUsed="1"/>
-    <w:lsdException w:name="Table Professional" w:semiHidden="1" w:unhideWhenUsed="1"/>
-    <w:lsdException w:name="Table Subtle 1" w:semiHidden="1" w:unhideWhenUsed="1"/>
-    <w:lsdException w:name="Table Subtle 2" w:semiHidden="1" w:unhideWhenUsed="1"/>
-    <w:lsdException w:name="Table Web 1" w:semiHidden="1" w:unhideWhenUsed="1"/>
-    <w:lsdException w:name="Table Web 2" w:semiHidden="1" w:unhideWhenUsed="1"/>
-    <w:lsdException w:name="Table Web 3" w:semiHidden="1" w:unhideWhenUsed="1"/>
-    <w:lsdException w:name="Balloon Text" w:semiHidden="1" w:unhideWhenUsed="1"/>
-    <w:lsdException w:name="Table Theme" w:semiHidden="1" w:unhideWhenUsed="1"/>
-    <w:lsdException w:name="Placeholder Text" w:semiHidden="1" w:uiPriority="99"/>
-    <w:lsdException w:name="No Spacing" w:uiPriority="1" w:qFormat="1"/>
-    <w:lsdException w:name="Light Shading" w:uiPriority="60"/>
-    <w:lsdException w:name="Light List" w:uiPriority="61"/>
-    <w:lsdException w:name="Light Grid" w:uiPriority="62"/>
-    <w:lsdException w:name="Medium Shading 1" w:uiPriority="63"/>
-    <w:lsdException w:name="Medium Shading 2" w:uiPriority="64"/>
-    <w:lsdException w:name="Medium List 1" w:uiPriority="65"/>
-    <w:lsdException w:name="Medium List 2" w:uiPriority="66"/>
-    <w:lsdException w:name="Medium Grid 1" w:uiPriority="67"/>
-    <w:lsdException w:name="Medium Grid 2" w:uiPriority="68"/>
-    <w:lsdException w:name="Medium Grid 3" w:uiPriority="69"/>
-    <w:lsdException w:name="Dark List" w:uiPriority="70"/>
-    <w:lsdException w:name="Colorful Shading" w:uiPriority="71"/>
-    <w:lsdException w:name="Colorful List" w:uiPriority="72"/>
-    <w:lsdException w:name="Colorful Grid" w:uiPriority="73"/>
-    <w:lsdException w:name="Light Shading Accent 1" w:uiPriority="60"/>
-    <w:lsdException w:name="Light List Accent 1" w:uiPriority="61"/>
-    <w:lsdException w:name="Light Grid Accent 1" w:uiPriority="62"/>
-    <w:lsdException w:name="Medium Shading 1 Accent 1" w:uiPriority="63"/>
-    <w:lsdException w:name="Medium Shading 2 Accent 1" w:uiPriority="64"/>
-    <w:lsdException w:name="Medium List 1 Accent 1" w:uiPriority="65"/>
-    <w:lsdException w:name="Revision" w:semiHidden="1" w:uiPriority="99"/>
-    <w:lsdException w:name="List Paragraph" w:uiPriority="34" w:qFormat="1"/>
-    <w:lsdException w:name="Quote" w:uiPriority="29" w:qFormat="1"/>
-    <w:lsdException w:name="Intense Quote" w:uiPriority="30" w:qFormat="1"/>
-    <w:lsdException w:name="Medium List 2 Accent 1" w:uiPriority="66"/>
-    <w:lsdException w:name="Medium Grid 1 Accent 1" w:uiPriority="67"/>
-    <w:lsdException w:name="Medium Grid 2 Accent 1" w:uiPriority="68"/>
-    <w:lsdException w:name="Medium Grid 3 Accent 1" w:uiPriority="69"/>
-    <w:lsdException w:name="Dark List Accent 1" w:uiPriority="70"/>
-    <w:lsdException w:name="Colorful Shading Accent 1" w:uiPriority="71"/>
-    <w:lsdException w:name="Colorful List Accent 1" w:uiPriority="72"/>
-    <w:lsdException w:name="Colorful Grid Accent 1" w:uiPriority="73"/>
-    <w:lsdException w:name="Light Shading Accent 2" w:uiPriority="60"/>
-    <w:lsdException w:name="Light List Accent 2" w:uiPriority="61"/>
-    <w:lsdException w:name="Light Grid Accent 2" w:uiPriority="62"/>
-    <w:lsdException w:name="Medium Shading 1 Accent 2" w:uiPriority="63"/>
-    <w:lsdException w:name="Medium Shading 2 Accent 2" w:uiPriority="64"/>
-    <w:lsdException w:name="Medium List 1 Accent 2" w:uiPriority="65"/>
-    <w:lsdException w:name="Medium List 2 Accent 2" w:uiPriority="66"/>
-    <w:lsdException w:name="Medium Grid 1 Accent 2" w:uiPriority="67"/>
-    <w:lsdException w:name="Medium Grid 2 Accent 2" w:uiPriority="68"/>
-    <w:lsdException w:name="Medium Grid 3 Accent 2" w:uiPriority="69"/>
-    <w:lsdException w:name="Dark List Accent 2" w:uiPriority="70"/>
-    <w:lsdException w:name="Colorful Shading Accent 2" w:uiPriority="71"/>
-    <w:lsdException w:name="Colorful List Accent 2" w:uiPriority="72"/>
-    <w:lsdException w:name="Colorful Grid Accent 2" w:uiPriority="73"/>
-    <w:lsdException w:name="Light Shading Accent 3" w:uiPriority="60"/>
-    <w:lsdException w:name="Light List Accent 3" w:uiPriority="61"/>
-    <w:lsdException w:name="Light Grid Accent 3" w:uiPriority="62"/>
-    <w:lsdException w:name="Medium Shading 1 Accent 3" w:uiPriority="63"/>
-    <w:lsdException w:name="Medium Shading 2 Accent 3" w:uiPriority="64"/>
-    <w:lsdException w:name="Medium List 1 Accent 3" w:uiPriority="65"/>
-    <w:lsdException w:name="Medium List 2 Accent 3" w:uiPriority="66"/>
-    <w:lsdException w:name="Medium Grid 1 Accent 3" w:uiPriority="67"/>
-    <w:lsdException w:name="Medium Grid 2 Accent 3" w:uiPriority="68"/>
-    <w:lsdException w:name="Medium Grid 3 Accent 3" w:uiPriority="69"/>
-    <w:lsdException w:name="Dark List Accent 3" w:uiPriority="70"/>
-    <w:lsdException w:name="Colorful Shading Accent 3" w:uiPriority="71"/>
-    <w:lsdException w:name="Colorful List Accent 3" w:uiPriority="72"/>
-    <w:lsdException w:name="Colorful Grid Accent 3" w:uiPriority="73"/>
-    <w:lsdException w:name="Light Shading Accent 4" w:uiPriority="60"/>
-    <w:lsdException w:name="Light List Accent 4" w:uiPriority="61"/>
-    <w:lsdException w:name="Light Grid Accent 4" w:uiPriority="62"/>
-    <w:lsdException w:name="Medium Shading 1 Accent 4" w:uiPriority="63"/>
-    <w:lsdException w:name="Medium Shading 2 Accent 4" w:uiPriority="64"/>
-    <w:lsdException w:name="Medium List 1 Accent 4" w:uiPriority="65"/>
-    <w:lsdException w:name="Medium List 2 Accent 4" w:uiPriority="66"/>
-    <w:lsdException w:name="Medium Grid 1 Accent 4" w:uiPriority="67"/>
-    <w:lsdException w:name="Medium Grid 2 Accent 4" w:uiPriority="68"/>
-    <w:lsdException w:name="Medium Grid 3 Accent 4" w:uiPriority="69"/>
-    <w:lsdException w:name="Dark List Accent 4" w:uiPriority="70"/>
-    <w:lsdException w:name="Colorful Shading Accent 4" w:uiPriority="71"/>
-    <w:lsdException w:name="Colorful List Accent 4" w:uiPriority="72"/>
-    <w:lsdException w:name="Colorful Grid Accent 4" w:uiPriority="73"/>
-    <w:lsdException w:name="Light Shading Accent 5" w:uiPriority="60"/>
-    <w:lsdException w:name="Light List Accent 5" w:uiPriority="61"/>
-    <w:lsdException w:name="Light Grid Accent 5" w:uiPriority="62"/>
-    <w:lsdException w:name="Medium Shading 1 Accent 5" w:uiPriority="63"/>
-    <w:lsdException w:name="Medium Shading 2 Accent 5" w:uiPriority="64"/>
-    <w:lsdException w:name="Medium List 1 Accent 5" w:uiPriority="65"/>
-    <w:lsdException w:name="Medium List 2 Accent 5" w:uiPriority="66"/>
-    <w:lsdException w:name="Medium Grid 1 Accent 5" w:uiPriority="67"/>
-    <w:lsdException w:name="Medium Grid 2 Accent 5" w:uiPriority="68"/>
-    <w:lsdException w:name="Medium Grid 3 Accent 5" w:uiPriority="69"/>
-    <w:lsdException w:name="Dark List Accent 5" w:uiPriority="70"/>
-    <w:lsdException w:name="Colorful Shading Accent 5" w:uiPriority="71"/>
-    <w:lsdException w:name="Colorful List Accent 5" w:uiPriority="72"/>
-    <w:lsdException w:name="Colorful Grid Accent 5" w:uiPriority="73"/>
-    <w:lsdException w:name="Light Shading Accent 6" w:uiPriority="60"/>
-    <w:lsdException w:name="Light List Accent 6" w:uiPriority="61"/>
-    <w:lsdException w:name="Light Grid Accent 6" w:uiPriority="62"/>
-    <w:lsdException w:name="Medium Shading 1 Accent 6" w:uiPriority="63"/>
-    <w:lsdException w:name="Medium Shading 2 Accent 6" w:uiPriority="64"/>
-    <w:lsdException w:name="Medium List 1 Accent 6" w:uiPriority="65"/>
-    <w:lsdException w:name="Medium List 2 Accent 6" w:uiPriority="66"/>
-    <w:lsdException w:name="Medium Grid 1 Accent 6" w:uiPriority="67"/>
-    <w:lsdException w:name="Medium Grid 2 Accent 6" w:uiPriority="68"/>
-    <w:lsdException w:name="Medium Grid 3 Accent 6" w:uiPriority="69"/>
-    <w:lsdException w:name="Dark List Accent 6" w:uiPriority="70"/>
-    <w:lsdException w:name="Colorful Shading Accent 6" w:uiPriority="71"/>
-    <w:lsdException w:name="Colorful List Accent 6" w:uiPriority="72"/>
-    <w:lsdException w:name="Colorful Grid Accent 6" w:uiPriority="73"/>
-    <w:lsdException w:name="Subtle Emphasis" w:uiPriority="19" w:qFormat="1"/>
-    <w:lsdException w:name="Intense Emphasis" w:uiPriority="21" w:qFormat="1"/>
-    <w:lsdException w:name="Subtle Reference" w:uiPriority="31" w:qFormat="1"/>
-    <w:lsdException w:name="Intense Reference" w:uiPriority="32" w:qFormat="1"/>
-    <w:lsdException w:name="Book Title" w:uiPriority="33" w:qFormat="1"/>
-    <w:lsdException w:name="Bibliography" w:semiHidden="1" w:uiPriority="37" w:unhideWhenUsed="1"/>
-    <w:lsdException w:name="TOC Heading" w:semiHidden="1" w:uiPriority="39" w:unhideWhenUsed="1" w:qFormat="1"/>
-    <w:lsdException w:name="Plain Table 1" w:uiPriority="41"/>
-    <w:lsdException w:name="Plain Table 2" w:uiPriority="42"/>
-    <w:lsdException w:name="Plain Table 3" w:uiPriority="43"/>
-    <w:lsdException w:name="Plain Table 4" w:uiPriority="44"/>
-    <w:lsdException w:name="Plain Table 5" w:uiPriority="45"/>
-    <w:lsdException w:name="Grid Table Light" w:uiPriority="40"/>
-    <w:lsdException w:name="Grid Table 1 Light" w:uiPriority="46"/>
-    <w:lsdException w:name="Grid Table 2" w:uiPriority="47"/>
-    <w:lsdException w:name="Grid Table 3" w:uiPriority="48"/>
-    <w:lsdException w:name="Grid Table 4" w:uiPriority="49"/>
-    <w:lsdException w:name="Grid Table 5 Dark" w:uiPriority="50"/>
-    <w:lsdException w:name="Grid Table 6 Colorful" w:uiPriority="51"/>
-    <w:lsdException w:name="Grid Table 7 Colorful" w:uiPriority="52"/>
-    <w:lsdException w:name="Grid Table 1 Light Accent 1" w:uiPriority="46"/>
-    <w:lsdException w:name="Grid Table 2 Accent 1" w:uiPriority="47"/>
-    <w:lsdException w:name="Grid Table 3 Accent 1" w:uiPriority="48"/>
-    <w:lsdException w:name="Grid Table 4 Accent 1" w:uiPriority="49"/>
-    <w:lsdException w:name="Grid Table 5 Dark Accent 1" w:uiPriority="50"/>
-    <w:lsdException w:name="Grid Table 6 Colorful Accent 1" w:uiPriority="51"/>
-    <w:lsdException w:name="Grid Table 7 Colorful Accent 1" w:uiPriority="52"/>
-    <w:lsdException w:name="Grid Table 1 Light Accent 2" w:uiPriority="46"/>
-    <w:lsdException w:name="Grid Table 2 Accent 2" w:uiPriority="47"/>
-    <w:lsdException w:name="Grid Table 3 Accent 2" w:uiPriority="48"/>
-    <w:lsdException w:name="Grid Table 4 Accent 2" w:uiPriority="49"/>
-    <w:lsdException w:name="Grid Table 5 Dark Accent 2" w:uiPriority="50"/>
-    <w:lsdException w:name="Grid Table 6 Colorful Accent 2" w:uiPriority="51"/>
-    <w:lsdException w:name="Grid Table 7 Colorful Accent 2" w:uiPriority="52"/>
-    <w:lsdException w:name="Grid Table 1 Light Accent 3" w:uiPriority="46"/>
-    <w:lsdException w:name="Grid Table 2 Accent 3" w:uiPriority="47"/>
-    <w:lsdException w:name="Grid Table 3 Accent 3" w:uiPriority="48"/>
-    <w:lsdException w:name="Grid Table 4 Accent 3" w:uiPriority="49"/>
-    <w:lsdException w:name="Grid Table 5 Dark Accent 3" w:uiPriority="50"/>
-    <w:lsdException w:name="Grid Table 6 Colorful Accent 3" w:uiPriority="51"/>
-    <w:lsdException w:name="Grid Table 7 Colorful Accent 3" w:uiPriority="52"/>
-    <w:lsdException w:name="Grid Table 1 Light Accent 4" w:uiPriority="46"/>
-    <w:lsdException w:name="Grid Table 2 Accent 4" w:uiPriority="47"/>
-    <w:lsdException w:name="Grid Table 3 Accent 4" w:uiPriority="48"/>
-    <w:lsdException w:name="Grid Table 4 Accent 4" w:uiPriority="49"/>
-    <w:lsdException w:name="Grid Table 5 Dark Accent 4" w:uiPriority="50"/>
-    <w:lsdException w:name="Grid Table 6 Colorful Accent 4" w:uiPriority="51"/>
-    <w:lsdException w:name="Grid Table 7 Colorful Accent 4" w:uiPriority="52"/>
-    <w:lsdException w:name="Grid Table 1 Light Accent 5" w:uiPriority="46"/>
-    <w:lsdException w:name="Grid Table 2 Accent 5" w:uiPriority="47"/>
-    <w:lsdException w:name="Grid Table 3 Accent 5" w:uiPriority="48"/>
-    <w:lsdException w:name="Grid Table 4 Accent 5" w:uiPriority="49"/>
-    <w:lsdException w:name="Grid Table 5 Dark Accent 5" w:uiPriority="50"/>
-    <w:lsdException w:name="Grid Table 6 Colorful Accent 5" w:uiPriority="51"/>
-    <w:lsdException w:name="Grid Table 7 Colorful Accent 5" w:uiPriority="52"/>
-    <w:lsdException w:name="Grid Table 1 Light Accent 6" w:uiPriority="46"/>
-    <w:lsdException w:name="Grid Table 2 Accent 6" w:uiPriority="47"/>
-    <w:lsdException w:name="Grid Table 3 Accent 6" w:uiPriority="48"/>
-    <w:lsdException w:name="Grid Table 4 Accent 6" w:uiPriority="49"/>
-    <w:lsdException w:name="Grid Table 5 Dark Accent 6" w:uiPriority="50"/>
-    <w:lsdException w:name="Grid Table 6 Colorful Accent 6" w:uiPriority="51"/>
-    <w:lsdException w:name="Grid Table 7 Colorful Accent 6" w:uiPriority="52"/>
-    <w:lsdException w:name="List Table 1 Light" w:uiPriority="46"/>
-    <w:lsdException w:name="List Table 2" w:uiPriority="47"/>
-    <w:lsdException w:name="List Table 3" w:uiPriority="48"/>
-    <w:lsdException w:name="List Table 4" w:uiPriority="49"/>
-    <w:lsdException w:name="List Table 5 Dark" w:uiPriority="50"/>
-    <w:lsdException w:name="List Table 6 Colorful" w:uiPriority="51"/>
-    <w:lsdException w:name="List Table 7 Colorful" w:uiPriority="52"/>
-    <w:lsdException w:name="List Table 1 Light Accent 1" w:uiPriority="46"/>
-    <w:lsdException w:name="List Table 2 Accent 1" w:uiPriority="47"/>
-    <w:lsdException w:name="List Table 3 Accent 1" w:uiPriority="48"/>
-    <w:lsdException w:name="List Table 4 Accent 1" w:uiPriority="49"/>
-    <w:lsdException w:name="List Table 5 Dark Accent 1" w:uiPriority="50"/>
-    <w:lsdException w:name="List Table 6 Colorful Accent 1" w:uiPriority="51"/>
-    <w:lsdException w:name="List Table 7 Colorful Accent 1" w:uiPriority="52"/>
-    <w:lsdException w:name="List Table 1 Light Accent 2" w:uiPriority="46"/>
-    <w:lsdException w:name="List Table 2 Accent 2" w:uiPriority="47"/>
-    <w:lsdException w:name="List Table 3 Accent 2" w:uiPriority="48"/>
-    <w:lsdException w:name="List Table 4 Accent 2" w:uiPriority="49"/>
-    <w:lsdException w:name="List Table 5 Dark Accent 2" w:uiPriority="50"/>
-    <w:lsdException w:name="List Table 6 Colorful Accent 2" w:uiPriority="51"/>
-    <w:lsdException w:name="List Table 7 Colorful Accent 2" w:uiPriority="52"/>
-    <w:lsdException w:name="List Table 1 Light Accent 3" w:uiPriority="46"/>
-    <w:lsdException w:name="List Table 2 Accent 3" w:uiPriority="47"/>
-    <w:lsdException w:name="List Table 3 Accent 3" w:uiPriority="48"/>
-    <w:lsdException w:name="List Table 4 Accent 3" w:uiPriority="49"/>
-    <w:lsdException w:name="List Table 5 Dark Accent 3" w:uiPriority="50"/>
-    <w:lsdException w:name="List Table 6 Colorful Accent 3" w:uiPriority="51"/>
-    <w:lsdException w:name="List Table 7 Colorful Accent 3" w:uiPriority="52"/>
-    <w:lsdException w:name="List Table 1 Light Accent 4" w:uiPriority="46"/>
-    <w:lsdException w:name="List Table 2 Accent 4" w:uiPriority="47"/>
-    <w:lsdException w:name="List Table 3 Accent 4" w:uiPriority="48"/>
-    <w:lsdException w:name="List Table 4 Accent 4" w:uiPriority="49"/>
-    <w:lsdException w:name="List Table 5 Dark Accent 4" w:uiPriority="50"/>
-    <w:lsdException w:name="List Table 6 Colorful Accent 4" w:uiPriority="51"/>
-    <w:lsdException w:name="List Table 7 Colorful Accent 4" w:uiPriority="52"/>
-    <w:lsdException w:name="List Table 1 Light Accent 5" w:uiPriority="46"/>
-    <w:lsdException w:name="List Table 2 Accent 5" w:uiPriority="47"/>
-    <w:lsdException w:name="List Table 3 Accent 5" w:uiPriority="48"/>
-    <w:lsdException w:name="List Table 4 Accent 5" w:uiPriority="49"/>
-    <w:lsdException w:name="List Table 5 Dark Accent 5" w:uiPriority="50"/>
-    <w:lsdException w:name="List Table 6 Colorful Accent 5" w:uiPriority="51"/>
-    <w:lsdException w:name="List Table 7 Colorful Accent 5" w:uiPriority="52"/>
-    <w:lsdException w:name="List Table 1 Light Accent 6" w:uiPriority="46"/>
-    <w:lsdException w:name="List Table 2 Accent 6" w:uiPriority="47"/>
-    <w:lsdException w:name="List Table 3 Accent 6" w:uiPriority="48"/>
-    <w:lsdException w:name="List Table 4 Accent 6" w:uiPriority="49"/>
-    <w:lsdException w:name="List Table 5 Dark Accent 6" w:uiPriority="50"/>
-    <w:lsdException w:name="List Table 6 Colorful Accent 6" w:uiPriority="51"/>
-    <w:lsdException w:name="List Table 7 Colorful Accent 6" w:uiPriority="52"/>
+  <w:latentStyles w:defLockedState="0" w:defUIPriority="0" w:defSemiHidden="1" w:defUnhideWhenUsed="1" w:defQFormat="0" w:count="267">
+    <w:lsdException w:name="Normal" w:semiHidden="0" w:unhideWhenUsed="0" w:qFormat="1"/>
+    <w:lsdException w:name="heading 1" w:semiHidden="0" w:unhideWhenUsed="0" w:qFormat="1"/>
+    <w:lsdException w:name="heading 2" w:qFormat="1"/>
+    <w:lsdException w:name="heading 3" w:qFormat="1"/>
+    <w:lsdException w:name="heading 4" w:qFormat="1"/>
+    <w:lsdException w:name="heading 5" w:qFormat="1"/>
+    <w:lsdException w:name="heading 6" w:qFormat="1"/>
+    <w:lsdException w:name="heading 7" w:qFormat="1"/>
+    <w:lsdException w:name="heading 8" w:qFormat="1"/>
+    <w:lsdException w:name="heading 9" w:qFormat="1"/>
+    <w:lsdException w:name="caption" w:qFormat="1"/>
+    <w:lsdException w:name="List Number" w:semiHidden="0" w:unhideWhenUsed="0"/>
+    <w:lsdException w:name="List 4" w:semiHidden="0" w:unhideWhenUsed="0"/>
+    <w:lsdException w:name="List 5" w:semiHidden="0" w:unhideWhenUsed="0"/>
+    <w:lsdException w:name="Title" w:semiHidden="0" w:unhideWhenUsed="0" w:qFormat="1"/>
+    <w:lsdException w:name="Subtitle" w:semiHidden="0" w:unhideWhenUsed="0" w:qFormat="1"/>
+    <w:lsdException w:name="Salutation" w:semiHidden="0" w:unhideWhenUsed="0"/>
+    <w:lsdException w:name="Date" w:semiHidden="0" w:unhideWhenUsed="0"/>
+    <w:lsdException w:name="Body Text First Indent" w:semiHidden="0" w:unhideWhenUsed="0"/>
+    <w:lsdException w:name="Strong" w:semiHidden="0" w:unhideWhenUsed="0" w:qFormat="1"/>
+    <w:lsdException w:name="Emphasis" w:semiHidden="0" w:unhideWhenUsed="0" w:qFormat="1"/>
+    <w:lsdException w:name="Table Grid" w:semiHidden="0" w:unhideWhenUsed="0"/>
+    <w:lsdException w:name="Placeholder Text" w:uiPriority="99" w:unhideWhenUsed="0"/>
+    <w:lsdException w:name="No Spacing" w:semiHidden="0" w:uiPriority="1" w:unhideWhenUsed="0" w:qFormat="1"/>
+    <w:lsdException w:name="Light Shading" w:semiHidden="0" w:uiPriority="60" w:unhideWhenUsed="0"/>
+    <w:lsdException w:name="Light List" w:semiHidden="0" w:uiPriority="61" w:unhideWhenUsed="0"/>
+    <w:lsdException w:name="Light Grid" w:semiHidden="0" w:uiPriority="62" w:unhideWhenUsed="0"/>
+    <w:lsdException w:name="Medium Shading 1" w:semiHidden="0" w:uiPriority="63" w:unhideWhenUsed="0"/>
+    <w:lsdException w:name="Medium Shading 2" w:semiHidden="0" w:uiPriority="64" w:unhideWhenUsed="0"/>
+    <w:lsdException w:name="Medium List 1" w:semiHidden="0" w:uiPriority="65" w:unhideWhenUsed="0"/>
+    <w:lsdException w:name="Medium List 2" w:semiHidden="0" w:uiPriority="66" w:unhideWhenUsed="0"/>
+    <w:lsdException w:name="Medium Grid 1" w:semiHidden="0" w:uiPriority="67" w:unhideWhenUsed="0"/>
+    <w:lsdException w:name="Medium Grid 2" w:semiHidden="0" w:uiPriority="68" w:unhideWhenUsed="0"/>
+    <w:lsdException w:name="Medium Grid 3" w:semiHidden="0" w:uiPriority="69" w:unhideWhenUsed="0"/>
+    <w:lsdException w:name="Dark List" w:semiHidden="0" w:uiPriority="70" w:unhideWhenUsed="0"/>
+    <w:lsdException w:name="Colorful Shading" w:semiHidden="0" w:uiPriority="71" w:unhideWhenUsed="0"/>
+    <w:lsdException w:name="Colorful List" w:semiHidden="0" w:uiPriority="72" w:unhideWhenUsed="0"/>
+    <w:lsdException w:name="Colorful Grid" w:semiHidden="0" w:uiPriority="73" w:unhideWhenUsed="0"/>
+    <w:lsdException w:name="Light Shading Accent 1" w:semiHidden="0" w:uiPriority="60" w:unhideWhenUsed="0"/>
+    <w:lsdException w:name="Light List Accent 1" w:semiHidden="0" w:uiPriority="61" w:unhideWhenUsed="0"/>
+    <w:lsdException w:name="Light Grid Accent 1" w:semiHidden="0" w:uiPriority="62" w:unhideWhenUsed="0"/>
+    <w:lsdException w:name="Medium Shading 1 Accent 1" w:semiHidden="0" w:uiPriority="63" w:unhideWhenUsed="0"/>
+    <w:lsdException w:name="Medium Shading 2 Accent 1" w:semiHidden="0" w:uiPriority="64" w:unhideWhenUsed="0"/>
+    <w:lsdException w:name="Medium List 1 Accent 1" w:semiHidden="0" w:uiPriority="65" w:unhideWhenUsed="0"/>
+    <w:lsdException w:name="Revision" w:uiPriority="99" w:unhideWhenUsed="0"/>
+    <w:lsdException w:name="List Paragraph" w:semiHidden="0" w:uiPriority="34" w:unhideWhenUsed="0" w:qFormat="1"/>
+    <w:lsdException w:name="Quote" w:semiHidden="0" w:uiPriority="29" w:unhideWhenUsed="0" w:qFormat="1"/>
+    <w:lsdException w:name="Intense Quote" w:semiHidden="0" w:uiPriority="30" w:unhideWhenUsed="0" w:qFormat="1"/>
+    <w:lsdException w:name="Medium List 2 Accent 1" w:semiHidden="0" w:uiPriority="66" w:unhideWhenUsed="0"/>
+    <w:lsdException w:name="Medium Grid 1 Accent 1" w:semiHidden="0" w:uiPriority="67" w:unhideWhenUsed="0"/>
+    <w:lsdException w:name="Medium Grid 2 Accent 1" w:semiHidden="0" w:uiPriority="68" w:unhideWhenUsed="0"/>
+    <w:lsdException w:name="Medium Grid 3 Accent 1" w:semiHidden="0" w:uiPriority="69" w:unhideWhenUsed="0"/>
+    <w:lsdException w:name="Dark List Accent 1" w:semiHidden="0" w:uiPriority="70" w:unhideWhenUsed="0"/>
+    <w:lsdException w:name="Colorful Shading Accent 1" w:semiHidden="0" w:uiPriority="71" w:unhideWhenUsed="0"/>
+    <w:lsdException w:name="Colorful List Accent 1" w:semiHidden="0" w:uiPriority="72" w:unhideWhenUsed="0"/>
+    <w:lsdException w:name="Colorful Grid Accent 1" w:semiHidden="0" w:uiPriority="73" w:unhideWhenUsed="0"/>
+    <w:lsdException w:name="Light Shading Accent 2" w:semiHidden="0" w:uiPriority="60" w:unhideWhenUsed="0"/>
+    <w:lsdException w:name="Light List Accent 2" w:semiHidden="0" w:uiPriority="61" w:unhideWhenUsed="0"/>
+    <w:lsdException w:name="Light Grid Accent 2" w:semiHidden="0" w:uiPriority="62" w:unhideWhenUsed="0"/>
+    <w:lsdException w:name="Medium Shading 1 Accent 2" w:semiHidden="0" w:uiPriority="63" w:unhideWhenUsed="0"/>
+    <w:lsdException w:name="Medium Shading 2 Accent 2" w:semiHidden="0" w:uiPriority="64" w:unhideWhenUsed="0"/>
+    <w:lsdException w:name="Medium List 1 Accent 2" w:semiHidden="0" w:uiPriority="65" w:unhideWhenUsed="0"/>
+    <w:lsdException w:name="Medium List 2 Accent 2" w:semiHidden="0" w:uiPriority="66" w:unhideWhenUsed="0"/>
+    <w:lsdException w:name="Medium Grid 1 Accent 2" w:semiHidden="0" w:uiPriority="67" w:unhideWhenUsed="0"/>
+    <w:lsdException w:name="Medium Grid 2 Accent 2" w:semiHidden="0" w:uiPriority="68" w:unhideWhenUsed="0"/>
+    <w:lsdException w:name="Medium Grid 3 Accent 2" w:semiHidden="0" w:uiPriority="69" w:unhideWhenUsed="0"/>
+    <w:lsdException w:name="Dark List Accent 2" w:semiHidden="0" w:uiPriority="70" w:unhideWhenUsed="0"/>
+    <w:lsdException w:name="Colorful Shading Accent 2" w:semiHidden="0" w:uiPriority="71" w:unhideWhenUsed="0"/>
+    <w:lsdException w:name="Colorful List Accent 2" w:semiHidden="0" w:uiPriority="72" w:unhideWhenUsed="0"/>
+    <w:lsdException w:name="Colorful Grid Accent 2" w:semiHidden="0" w:uiPriority="73" w:unhideWhenUsed="0"/>
+    <w:lsdException w:name="Light Shading Accent 3" w:semiHidden="0" w:uiPriority="60" w:unhideWhenUsed="0"/>
+    <w:lsdException w:name="Light List Accent 3" w:semiHidden="0" w:uiPriority="61" w:unhideWhenUsed="0"/>
+    <w:lsdException w:name="Light Grid Accent 3" w:semiHidden="0" w:uiPriority="62" w:unhideWhenUsed="0"/>
+    <w:lsdException w:name="Medium Shading 1 Accent 3" w:semiHidden="0" w:uiPriority="63" w:unhideWhenUsed="0"/>
+    <w:lsdException w:name="Medium Shading 2 Accent 3" w:semiHidden="0" w:uiPriority="64" w:unhideWhenUsed="0"/>
+    <w:lsdException w:name="Medium List 1 Accent 3" w:semiHidden="0" w:uiPriority="65" w:unhideWhenUsed="0"/>
+    <w:lsdException w:name="Medium List 2 Accent 3" w:semiHidden="0" w:uiPriority="66" w:unhideWhenUsed="0"/>
+    <w:lsdException w:name="Medium Grid 1 Accent 3" w:semiHidden="0" w:uiPriority="67" w:unhideWhenUsed="0"/>
+    <w:lsdException w:name="Medium Grid 2 Accent 3" w:semiHidden="0" w:uiPriority="68" w:unhideWhenUsed="0"/>
+    <w:lsdException w:name="Medium Grid 3 Accent 3" w:semiHidden="0" w:uiPriority="69" w:unhideWhenUsed="0"/>
+    <w:lsdException w:name="Dark List Accent 3" w:semiHidden="0" w:uiPriority="70" w:unhideWhenUsed="0"/>
+    <w:lsdException w:name="Colorful Shading Accent 3" w:semiHidden="0" w:uiPriority="71" w:unhideWhenUsed="0"/>
+    <w:lsdException w:name="Colorful List Accent 3" w:semiHidden="0" w:uiPriority="72" w:unhideWhenUsed="0"/>
+    <w:lsdException w:name="Colorful Grid Accent 3" w:semiHidden="0" w:uiPriority="73" w:unhideWhenUsed="0"/>
+    <w:lsdException w:name="Light Shading Accent 4" w:semiHidden="0" w:uiPriority="60" w:unhideWhenUsed="0"/>
+    <w:lsdException w:name="Light List Accent 4" w:semiHidden="0" w:uiPriority="61" w:unhideWhenUsed="0"/>
+    <w:lsdException w:name="Light Grid Accent 4" w:semiHidden="0" w:uiPriority="62" w:unhideWhenUsed="0"/>
+    <w:lsdException w:name="Medium Shading 1 Accent 4" w:semiHidden="0" w:uiPriority="63" w:unhideWhenUsed="0"/>
+    <w:lsdException w:name="Medium Shading 2 Accent 4" w:semiHidden="0" w:uiPriority="64" w:unhideWhenUsed="0"/>
+    <w:lsdException w:name="Medium List 1 Accent 4" w:semiHidden="0" w:uiPriority="65" w:unhideWhenUsed="0"/>
+    <w:lsdException w:name="Medium List 2 Accent 4" w:semiHidden="0" w:uiPriority="66" w:unhideWhenUsed="0"/>
+    <w:lsdException w:name="Medium Grid 1 Accent 4" w:semiHidden="0" w:uiPriority="67" w:unhideWhenUsed="0"/>
+    <w:lsdException w:name="Medium Grid 2 Accent 4" w:semiHidden="0" w:uiPriority="68" w:unhideWhenUsed="0"/>
+    <w:lsdException w:name="Medium Grid 3 Accent 4" w:semiHidden="0" w:uiPriority="69" w:unhideWhenUsed="0"/>
+    <w:lsdException w:name="Dark List Accent 4" w:semiHidden="0" w:uiPriority="70" w:unhideWhenUsed="0"/>
+    <w:lsdException w:name="Colorful Shading Accent 4" w:semiHidden="0" w:uiPriority="71" w:unhideWhenUsed="0"/>
+    <w:lsdException w:name="Colorful List Accent 4" w:semiHidden="0" w:uiPriority="72" w:unhideWhenUsed="0"/>
+    <w:lsdException w:name="Colorful Grid Accent 4" w:semiHidden="0" w:uiPriority="73" w:unhideWhenUsed="0"/>
+    <w:lsdException w:name="Light Shading Accent 5" w:semiHidden="0" w:uiPriority="60" w:unhideWhenUsed="0"/>
+    <w:lsdException w:name="Light List Accent 5" w:semiHidden="0" w:uiPriority="61" w:unhideWhenUsed="0"/>
+    <w:lsdException w:name="Light Grid Accent 5" w:semiHidden="0" w:uiPriority="62" w:unhideWhenUsed="0"/>
+    <w:lsdException w:name="Medium Shading 1 Accent 5" w:semiHidden="0" w:uiPriority="63" w:unhideWhenUsed="0"/>
+    <w:lsdException w:name="Medium Shading 2 Accent 5" w:semiHidden="0" w:uiPriority="64" w:unhideWhenUsed="0"/>
+    <w:lsdException w:name="Medium List 1 Accent 5" w:semiHidden="0" w:uiPriority="65" w:unhideWhenUsed="0"/>
+    <w:lsdException w:name="Medium List 2 Accent 5" w:semiHidden="0" w:uiPriority="66" w:unhideWhenUsed="0"/>
+    <w:lsdException w:name="Medium Grid 1 Accent 5" w:semiHidden="0" w:uiPriority="67" w:unhideWhenUsed="0"/>
+    <w:lsdException w:name="Medium Grid 2 Accent 5" w:semiHidden="0" w:uiPriority="68" w:unhideWhenUsed="0"/>
+    <w:lsdException w:name="Medium Grid 3 Accent 5" w:semiHidden="0" w:uiPriority="69" w:unhideWhenUsed="0"/>
+    <w:lsdException w:name="Dark List Accent 5" w:semiHidden="0" w:uiPriority="70" w:unhideWhenUsed="0"/>
+    <w:lsdException w:name="Colorful Shading Accent 5" w:semiHidden="0" w:uiPriority="71" w:unhideWhenUsed="0"/>
+    <w:lsdException w:name="Colorful List Accent 5" w:semiHidden="0" w:uiPriority="72" w:unhideWhenUsed="0"/>
+    <w:lsdException w:name="Colorful Grid Accent 5" w:semiHidden="0" w:uiPriority="73" w:unhideWhenUsed="0"/>
+    <w:lsdException w:name="Light Shading Accent 6" w:semiHidden="0" w:uiPriority="60" w:unhideWhenUsed="0"/>
+    <w:lsdException w:name="Light List Accent 6" w:semiHidden="0" w:uiPriority="61" w:unhideWhenUsed="0"/>
+    <w:lsdException w:name="Light Grid Accent 6" w:semiHidden="0" w:uiPriority="62" w:unhideWhenUsed="0"/>
+    <w:lsdException w:name="Medium Shading 1 Accent 6" w:semiHidden="0" w:uiPriority="63" w:unhideWhenUsed="0"/>
+    <w:lsdException w:name="Medium Shading 2 Accent 6" w:semiHidden="0" w:uiPriority="64" w:unhideWhenUsed="0"/>
+    <w:lsdException w:name="Medium List 1 Accent 6" w:semiHidden="0" w:uiPriority="65" w:unhideWhenUsed="0"/>
+    <w:lsdException w:name="Medium List 2 Accent 6" w:semiHidden="0" w:uiPriority="66" w:unhideWhenUsed="0"/>
+    <w:lsdException w:name="Medium Grid 1 Accent 6" w:semiHidden="0" w:uiPriority="67" w:unhideWhenUsed="0"/>
+    <w:lsdException w:name="Medium Grid 2 Accent 6" w:semiHidden="0" w:uiPriority="68" w:unhideWhenUsed="0"/>
+    <w:lsdException w:name="Medium Grid 3 Accent 6" w:semiHidden="0" w:uiPriority="69" w:unhideWhenUsed="0"/>
+    <w:lsdException w:name="Dark List Accent 6" w:semiHidden="0" w:uiPriority="70" w:unhideWhenUsed="0"/>
+    <w:lsdException w:name="Colorful Shading Accent 6" w:semiHidden="0" w:uiPriority="71" w:unhideWhenUsed="0"/>
+    <w:lsdException w:name="Colorful List Accent 6" w:semiHidden="0" w:uiPriority="72" w:unhideWhenUsed="0"/>
+    <w:lsdException w:name="Colorful Grid Accent 6" w:semiHidden="0" w:uiPriority="73" w:unhideWhenUsed="0"/>
+    <w:lsdException w:name="Subtle Emphasis" w:semiHidden="0" w:uiPriority="19" w:unhideWhenUsed="0" w:qFormat="1"/>
+    <w:lsdException w:name="Intense Emphasis" w:semiHidden="0" w:uiPriority="21" w:unhideWhenUsed="0" w:qFormat="1"/>
+    <w:lsdException w:name="Subtle Reference" w:semiHidden="0" w:uiPriority="31" w:unhideWhenUsed="0" w:qFormat="1"/>
+    <w:lsdException w:name="Intense Reference" w:semiHidden="0" w:uiPriority="32" w:unhideWhenUsed="0" w:qFormat="1"/>
+    <w:lsdException w:name="Book Title" w:semiHidden="0" w:uiPriority="33" w:unhideWhenUsed="0" w:qFormat="1"/>
+    <w:lsdException w:name="Bibliography" w:uiPriority="37"/>
+    <w:lsdException w:name="TOC Heading" w:uiPriority="39" w:qFormat="1"/>
+  </w:latentStyles>
+  <w:style w:type="paragraph" w:default="1" w:styleId="Normal">
+    <w:name w:val="Normal"/>
+    <w:qFormat/>
+    <w:rsid w:val="00273A50"/>
+    <w:rPr>
+      <w:sz w:val="24"/>
+      <w:szCs w:val="24"/>
+    </w:rPr>
+  </w:style>
+  <w:style w:type="character" w:default="1" w:styleId="DefaultParagraphFont">
+    <w:name w:val="Default Paragraph Font"/>
+    <w:uiPriority w:val="1"/>
+    <w:semiHidden/>
+    <w:unhideWhenUsed/>
+  </w:style>
+  <w:style w:type="table" w:default="1" w:styleId="TableNormal">
+    <w:name w:val="Normal Table"/>
+    <w:uiPriority w:val="99"/>
+    <w:semiHidden/>
+    <w:unhideWhenUsed/>
+    <w:tblPr>
+      <w:tblInd w:w="0" w:type="dxa"/>
+      <w:tblCellMar>
+        <w:top w:w="0" w:type="dxa"/>
+        <w:left w:w="108" w:type="dxa"/>
+        <w:bottom w:w="0" w:type="dxa"/>
+        <w:right w:w="108" w:type="dxa"/>
+      </w:tblCellMar>
+    </w:tblPr>
+  </w:style>
+  <w:style w:type="numbering" w:default="1" w:styleId="NoList">
+    <w:name w:val="No List"/>
+    <w:uiPriority w:val="99"/>
+    <w:semiHidden/>
+    <w:unhideWhenUsed/>
+  </w:style>
+  <w:style w:type="paragraph" w:styleId="Header">
+    <w:name w:val="header"/>
+    <w:basedOn w:val="Normal"/>
+    <w:link w:val="HeaderChar"/>
+    <w:rsid w:val="003E4C26"/>
+    <w:pPr>
+      <w:tabs>
+        <w:tab w:val="center" w:pos="4680"/>
+        <w:tab w:val="right" w:pos="9360"/>
+      </w:tabs>
+    </w:pPr>
+  </w:style>
+  <w:style w:type="character" w:customStyle="1" w:styleId="HeaderChar">
+    <w:name w:val="Header Char"/>
+    <w:link w:val="Header"/>
+    <w:rsid w:val="003E4C26"/>
+    <w:rPr>
+      <w:sz w:val="24"/>
+      <w:szCs w:val="24"/>
+    </w:rPr>
+  </w:style>
+  <w:style w:type="paragraph" w:styleId="Footer">
+    <w:name w:val="footer"/>
+    <w:basedOn w:val="Normal"/>
+    <w:link w:val="FooterChar"/>
+    <w:rsid w:val="003E4C26"/>
+    <w:pPr>
+      <w:tabs>
+        <w:tab w:val="center" w:pos="4680"/>
+        <w:tab w:val="right" w:pos="9360"/>
+      </w:tabs>
+    </w:pPr>
+  </w:style>
+  <w:style w:type="character" w:customStyle="1" w:styleId="FooterChar">
+    <w:name w:val="Footer Char"/>
+    <w:link w:val="Footer"/>
+    <w:rsid w:val="003E4C26"/>
+    <w:rPr>
+      <w:sz w:val="24"/>
+      <w:szCs w:val="24"/>
+    </w:rPr>
+  </w:style>
+  <w:style w:type="paragraph" w:styleId="BalloonText">
+    <w:name w:val="Balloon Text"/>
+    <w:basedOn w:val="Normal"/>
+    <w:link w:val="BalloonTextChar"/>
+    <w:rsid w:val="001617D3"/>
+    <w:rPr>
+      <w:rFonts w:ascii="Tahoma" w:hAnsi="Tahoma" w:cs="Tahoma"/>
+      <w:sz w:val="16"/>
+      <w:szCs w:val="16"/>
+    </w:rPr>
+  </w:style>
+  <w:style w:type="character" w:customStyle="1" w:styleId="BalloonTextChar">
+    <w:name w:val="Balloon Text Char"/>
+    <w:link w:val="BalloonText"/>
+    <w:rsid w:val="001617D3"/>
+    <w:rPr>
+      <w:rFonts w:ascii="Tahoma" w:hAnsi="Tahoma" w:cs="Tahoma"/>
+      <w:sz w:val="16"/>
+      <w:szCs w:val="16"/>
+    </w:rPr>
+  </w:style>
+</w:styles>
+</file>
+
+<file path=word/stylesWithEffects.xml><?xml version="1.0" encoding="utf-8"?>
+<w:styles xmlns:wpc="http://schemas.microsoft.com/office/word/2010/wordprocessingCanvas" xmlns:mc="http://schemas.openxmlformats.org/markup-compatibility/2006" xmlns:o="urn:schemas-microsoft-com:office:office" xmlns:r="http://schemas.openxmlformats.org/officeDocument/2006/relationships" xmlns:m="http://schemas.openxmlformats.org/officeDocument/2006/math" xmlns:v="urn:schemas-microsoft-com:vml" xmlns:wp14="http://schemas.microsoft.com/office/word/2010/wordprocessingDrawing" xmlns:wp="http://schemas.openxmlformats.org/drawingml/2006/wordprocessingDrawing" xmlns:w10="urn:schemas-microsoft-com:office:word" xmlns:w="http://schemas.openxmlformats.org/wordprocessingml/2006/main" xmlns:w14="http://schemas.microsoft.com/office/word/2010/wordml" xmlns:wpg="http://schemas.microsoft.com/office/word/2010/wordprocessingGroup" xmlns:wpi="http://schemas.microsoft.com/office/word/2010/wordprocessingInk" xmlns:wne="http://schemas.microsoft.com/office/word/2006/wordml" xmlns:wps="http://schemas.microsoft.com/office/word/2010/wordprocessingShape" mc:Ignorable="w14 wp14">
+  <w:docDefaults>
+    <w:rPrDefault>
+      <w:rPr>
+        <w:rFonts w:ascii="Times New Roman" w:eastAsia="Times New Roman" w:hAnsi="Times New Roman" w:cs="Times New Roman"/>
+        <w:lang w:val="en-US" w:eastAsia="en-US" w:bidi="ar-SA"/>
+      </w:rPr>
+    </w:rPrDefault>
+    <w:pPrDefault/>
+  </w:docDefaults>
+  <w:latentStyles w:defLockedState="0" w:defUIPriority="0" w:defSemiHidden="1" w:defUnhideWhenUsed="1" w:defQFormat="0" w:count="267">
+    <w:lsdException w:name="Normal" w:semiHidden="0" w:unhideWhenUsed="0" w:qFormat="1"/>
+    <w:lsdException w:name="heading 1" w:semiHidden="0" w:unhideWhenUsed="0" w:qFormat="1"/>
+    <w:lsdException w:name="heading 2" w:qFormat="1"/>
+    <w:lsdException w:name="heading 3" w:qFormat="1"/>
+    <w:lsdException w:name="heading 4" w:qFormat="1"/>
+    <w:lsdException w:name="heading 5" w:qFormat="1"/>
+    <w:lsdException w:name="heading 6" w:qFormat="1"/>
+    <w:lsdException w:name="heading 7" w:qFormat="1"/>
+    <w:lsdException w:name="heading 8" w:qFormat="1"/>
+    <w:lsdException w:name="heading 9" w:qFormat="1"/>
+    <w:lsdException w:name="caption" w:qFormat="1"/>
+    <w:lsdException w:name="List Number" w:semiHidden="0" w:unhideWhenUsed="0"/>
+    <w:lsdException w:name="List 4" w:semiHidden="0" w:unhideWhenUsed="0"/>
+    <w:lsdException w:name="List 5" w:semiHidden="0" w:unhideWhenUsed="0"/>
+    <w:lsdException w:name="Title" w:semiHidden="0" w:unhideWhenUsed="0" w:qFormat="1"/>
+    <w:lsdException w:name="Subtitle" w:semiHidden="0" w:unhideWhenUsed="0" w:qFormat="1"/>
+    <w:lsdException w:name="Salutation" w:semiHidden="0" w:unhideWhenUsed="0"/>
+    <w:lsdException w:name="Date" w:semiHidden="0" w:unhideWhenUsed="0"/>
+    <w:lsdException w:name="Body Text First Indent" w:semiHidden="0" w:unhideWhenUsed="0"/>
+    <w:lsdException w:name="Strong" w:semiHidden="0" w:unhideWhenUsed="0" w:qFormat="1"/>
+    <w:lsdException w:name="Emphasis" w:semiHidden="0" w:unhideWhenUsed="0" w:qFormat="1"/>
+    <w:lsdException w:name="Table Grid" w:semiHidden="0" w:unhideWhenUsed="0"/>
+    <w:lsdException w:name="Placeholder Text" w:uiPriority="99" w:unhideWhenUsed="0"/>
+    <w:lsdException w:name="No Spacing" w:semiHidden="0" w:uiPriority="1" w:unhideWhenUsed="0" w:qFormat="1"/>
+    <w:lsdException w:name="Light Shading" w:semiHidden="0" w:uiPriority="60" w:unhideWhenUsed="0"/>
+    <w:lsdException w:name="Light List" w:semiHidden="0" w:uiPriority="61" w:unhideWhenUsed="0"/>
+    <w:lsdException w:name="Light Grid" w:semiHidden="0" w:uiPriority="62" w:unhideWhenUsed="0"/>
+    <w:lsdException w:name="Medium Shading 1" w:semiHidden="0" w:uiPriority="63" w:unhideWhenUsed="0"/>
+    <w:lsdException w:name="Medium Shading 2" w:semiHidden="0" w:uiPriority="64" w:unhideWhenUsed="0"/>
+    <w:lsdException w:name="Medium List 1" w:semiHidden="0" w:uiPriority="65" w:unhideWhenUsed="0"/>
+    <w:lsdException w:name="Medium List 2" w:semiHidden="0" w:uiPriority="66" w:unhideWhenUsed="0"/>
+    <w:lsdException w:name="Medium Grid 1" w:semiHidden="0" w:uiPriority="67" w:unhideWhenUsed="0"/>
+    <w:lsdException w:name="Medium Grid 2" w:semiHidden="0" w:uiPriority="68" w:unhideWhenUsed="0"/>
+    <w:lsdException w:name="Medium Grid 3" w:semiHidden="0" w:uiPriority="69" w:unhideWhenUsed="0"/>
+    <w:lsdException w:name="Dark List" w:semiHidden="0" w:uiPriority="70" w:unhideWhenUsed="0"/>
+    <w:lsdException w:name="Colorful Shading" w:semiHidden="0" w:uiPriority="71" w:unhideWhenUsed="0"/>
+    <w:lsdException w:name="Colorful List" w:semiHidden="0" w:uiPriority="72" w:unhideWhenUsed="0"/>
+    <w:lsdException w:name="Colorful Grid" w:semiHidden="0" w:uiPriority="73" w:unhideWhenUsed="0"/>
+    <w:lsdException w:name="Light Shading Accent 1" w:semiHidden="0" w:uiPriority="60" w:unhideWhenUsed="0"/>
+    <w:lsdException w:name="Light List Accent 1" w:semiHidden="0" w:uiPriority="61" w:unhideWhenUsed="0"/>
+    <w:lsdException w:name="Light Grid Accent 1" w:semiHidden="0" w:uiPriority="62" w:unhideWhenUsed="0"/>
+    <w:lsdException w:name="Medium Shading 1 Accent 1" w:semiHidden="0" w:uiPriority="63" w:unhideWhenUsed="0"/>
+    <w:lsdException w:name="Medium Shading 2 Accent 1" w:semiHidden="0" w:uiPriority="64" w:unhideWhenUsed="0"/>
+    <w:lsdException w:name="Medium List 1 Accent 1" w:semiHidden="0" w:uiPriority="65" w:unhideWhenUsed="0"/>
+    <w:lsdException w:name="Revision" w:uiPriority="99" w:unhideWhenUsed="0"/>
+    <w:lsdException w:name="List Paragraph" w:semiHidden="0" w:uiPriority="34" w:unhideWhenUsed="0" w:qFormat="1"/>
+    <w:lsdException w:name="Quote" w:semiHidden="0" w:uiPriority="29" w:unhideWhenUsed="0" w:qFormat="1"/>
+    <w:lsdException w:name="Intense Quote" w:semiHidden="0" w:uiPriority="30" w:unhideWhenUsed="0" w:qFormat="1"/>
+    <w:lsdException w:name="Medium List 2 Accent 1" w:semiHidden="0" w:uiPriority="66" w:unhideWhenUsed="0"/>
+    <w:lsdException w:name="Medium Grid 1 Accent 1" w:semiHidden="0" w:uiPriority="67" w:unhideWhenUsed="0"/>
+    <w:lsdException w:name="Medium Grid 2 Accent 1" w:semiHidden="0" w:uiPriority="68" w:unhideWhenUsed="0"/>
+    <w:lsdException w:name="Medium Grid 3 Accent 1" w:semiHidden="0" w:uiPriority="69" w:unhideWhenUsed="0"/>
+    <w:lsdException w:name="Dark List Accent 1" w:semiHidden="0" w:uiPriority="70" w:unhideWhenUsed="0"/>
+    <w:lsdException w:name="Colorful Shading Accent 1" w:semiHidden="0" w:uiPriority="71" w:unhideWhenUsed="0"/>
+    <w:lsdException w:name="Colorful List Accent 1" w:semiHidden="0" w:uiPriority="72" w:unhideWhenUsed="0"/>
+    <w:lsdException w:name="Colorful Grid Accent 1" w:semiHidden="0" w:uiPriority="73" w:unhideWhenUsed="0"/>
+    <w:lsdException w:name="Light Shading Accent 2" w:semiHidden="0" w:uiPriority="60" w:unhideWhenUsed="0"/>
+    <w:lsdException w:name="Light List Accent 2" w:semiHidden="0" w:uiPriority="61" w:unhideWhenUsed="0"/>
+    <w:lsdException w:name="Light Grid Accent 2" w:semiHidden="0" w:uiPriority="62" w:unhideWhenUsed="0"/>
+    <w:lsdException w:name="Medium Shading 1 Accent 2" w:semiHidden="0" w:uiPriority="63" w:unhideWhenUsed="0"/>
+    <w:lsdException w:name="Medium Shading 2 Accent 2" w:semiHidden="0" w:uiPriority="64" w:unhideWhenUsed="0"/>
+    <w:lsdException w:name="Medium List 1 Accent 2" w:semiHidden="0" w:uiPriority="65" w:unhideWhenUsed="0"/>
+    <w:lsdException w:name="Medium List 2 Accent 2" w:semiHidden="0" w:uiPriority="66" w:unhideWhenUsed="0"/>
+    <w:lsdException w:name="Medium Grid 1 Accent 2" w:semiHidden="0" w:uiPriority="67" w:unhideWhenUsed="0"/>
+    <w:lsdException w:name="Medium Grid 2 Accent 2" w:semiHidden="0" w:uiPriority="68" w:unhideWhenUsed="0"/>
+    <w:lsdException w:name="Medium Grid 3 Accent 2" w:semiHidden="0" w:uiPriority="69" w:unhideWhenUsed="0"/>
+    <w:lsdException w:name="Dark List Accent 2" w:semiHidden="0" w:uiPriority="70" w:unhideWhenUsed="0"/>
+    <w:lsdException w:name="Colorful Shading Accent 2" w:semiHidden="0" w:uiPriority="71" w:unhideWhenUsed="0"/>
+    <w:lsdException w:name="Colorful List Accent 2" w:semiHidden="0" w:uiPriority="72" w:unhideWhenUsed="0"/>
+    <w:lsdException w:name="Colorful Grid Accent 2" w:semiHidden="0" w:uiPriority="73" w:unhideWhenUsed="0"/>
+    <w:lsdException w:name="Light Shading Accent 3" w:semiHidden="0" w:uiPriority="60" w:unhideWhenUsed="0"/>
+    <w:lsdException w:name="Light List Accent 3" w:semiHidden="0" w:uiPriority="61" w:unhideWhenUsed="0"/>
+    <w:lsdException w:name="Light Grid Accent 3" w:semiHidden="0" w:uiPriority="62" w:unhideWhenUsed="0"/>
+    <w:lsdException w:name="Medium Shading 1 Accent 3" w:semiHidden="0" w:uiPriority="63" w:unhideWhenUsed="0"/>
+    <w:lsdException w:name="Medium Shading 2 Accent 3" w:semiHidden="0" w:uiPriority="64" w:unhideWhenUsed="0"/>
+    <w:lsdException w:name="Medium List 1 Accent 3" w:semiHidden="0" w:uiPriority="65" w:unhideWhenUsed="0"/>
+    <w:lsdException w:name="Medium List 2 Accent 3" w:semiHidden="0" w:uiPriority="66" w:unhideWhenUsed="0"/>
+    <w:lsdException w:name="Medium Grid 1 Accent 3" w:semiHidden="0" w:uiPriority="67" w:unhideWhenUsed="0"/>
+    <w:lsdException w:name="Medium Grid 2 Accent 3" w:semiHidden="0" w:uiPriority="68" w:unhideWhenUsed="0"/>
+    <w:lsdException w:name="Medium Grid 3 Accent 3" w:semiHidden="0" w:uiPriority="69" w:unhideWhenUsed="0"/>
+    <w:lsdException w:name="Dark List Accent 3" w:semiHidden="0" w:uiPriority="70" w:unhideWhenUsed="0"/>
+    <w:lsdException w:name="Colorful Shading Accent 3" w:semiHidden="0" w:uiPriority="71" w:unhideWhenUsed="0"/>
+    <w:lsdException w:name="Colorful List Accent 3" w:semiHidden="0" w:uiPriority="72" w:unhideWhenUsed="0"/>
+    <w:lsdException w:name="Colorful Grid Accent 3" w:semiHidden="0" w:uiPriority="73" w:unhideWhenUsed="0"/>
+    <w:lsdException w:name="Light Shading Accent 4" w:semiHidden="0" w:uiPriority="60" w:unhideWhenUsed="0"/>
+    <w:lsdException w:name="Light List Accent 4" w:semiHidden="0" w:uiPriority="61" w:unhideWhenUsed="0"/>
+    <w:lsdException w:name="Light Grid Accent 4" w:semiHidden="0" w:uiPriority="62" w:unhideWhenUsed="0"/>
+    <w:lsdException w:name="Medium Shading 1 Accent 4" w:semiHidden="0" w:uiPriority="63" w:unhideWhenUsed="0"/>
+    <w:lsdException w:name="Medium Shading 2 Accent 4" w:semiHidden="0" w:uiPriority="64" w:unhideWhenUsed="0"/>
+    <w:lsdException w:name="Medium List 1 Accent 4" w:semiHidden="0" w:uiPriority="65" w:unhideWhenUsed="0"/>
+    <w:lsdException w:name="Medium List 2 Accent 4" w:semiHidden="0" w:uiPriority="66" w:unhideWhenUsed="0"/>
+    <w:lsdException w:name="Medium Grid 1 Accent 4" w:semiHidden="0" w:uiPriority="67" w:unhideWhenUsed="0"/>
+    <w:lsdException w:name="Medium Grid 2 Accent 4" w:semiHidden="0" w:uiPriority="68" w:unhideWhenUsed="0"/>
+    <w:lsdException w:name="Medium Grid 3 Accent 4" w:semiHidden="0" w:uiPriority="69" w:unhideWhenUsed="0"/>
+    <w:lsdException w:name="Dark List Accent 4" w:semiHidden="0" w:uiPriority="70" w:unhideWhenUsed="0"/>
+    <w:lsdException w:name="Colorful Shading Accent 4" w:semiHidden="0" w:uiPriority="71" w:unhideWhenUsed="0"/>
+    <w:lsdException w:name="Colorful List Accent 4" w:semiHidden="0" w:uiPriority="72" w:unhideWhenUsed="0"/>
+    <w:lsdException w:name="Colorful Grid Accent 4" w:semiHidden="0" w:uiPriority="73" w:unhideWhenUsed="0"/>
+    <w:lsdException w:name="Light Shading Accent 5" w:semiHidden="0" w:uiPriority="60" w:unhideWhenUsed="0"/>
+    <w:lsdException w:name="Light List Accent 5" w:semiHidden="0" w:uiPriority="61" w:unhideWhenUsed="0"/>
+    <w:lsdException w:name="Light Grid Accent 5" w:semiHidden="0" w:uiPriority="62" w:unhideWhenUsed="0"/>
+    <w:lsdException w:name="Medium Shading 1 Accent 5" w:semiHidden="0" w:uiPriority="63" w:unhideWhenUsed="0"/>
+    <w:lsdException w:name="Medium Shading 2 Accent 5" w:semiHidden="0" w:uiPriority="64" w:unhideWhenUsed="0"/>
+    <w:lsdException w:name="Medium List 1 Accent 5" w:semiHidden="0" w:uiPriority="65" w:unhideWhenUsed="0"/>
+    <w:lsdException w:name="Medium List 2 Accent 5" w:semiHidden="0" w:uiPriority="66" w:unhideWhenUsed="0"/>
+    <w:lsdException w:name="Medium Grid 1 Accent 5" w:semiHidden="0" w:uiPriority="67" w:unhideWhenUsed="0"/>
+    <w:lsdException w:name="Medium Grid 2 Accent 5" w:semiHidden="0" w:uiPriority="68" w:unhideWhenUsed="0"/>
+    <w:lsdException w:name="Medium Grid 3 Accent 5" w:semiHidden="0" w:uiPriority="69" w:unhideWhenUsed="0"/>
+    <w:lsdException w:name="Dark List Accent 5" w:semiHidden="0" w:uiPriority="70" w:unhideWhenUsed="0"/>
+    <w:lsdException w:name="Colorful Shading Accent 5" w:semiHidden="0" w:uiPriority="71" w:unhideWhenUsed="0"/>
+    <w:lsdException w:name="Colorful List Accent 5" w:semiHidden="0" w:uiPriority="72" w:unhideWhenUsed="0"/>
+    <w:lsdException w:name="Colorful Grid Accent 5" w:semiHidden="0" w:uiPriority="73" w:unhideWhenUsed="0"/>
+    <w:lsdException w:name="Light Shading Accent 6" w:semiHidden="0" w:uiPriority="60" w:unhideWhenUsed="0"/>
+    <w:lsdException w:name="Light List Accent 6" w:semiHidden="0" w:uiPriority="61" w:unhideWhenUsed="0"/>
+    <w:lsdException w:name="Light Grid Accent 6" w:semiHidden="0" w:uiPriority="62" w:unhideWhenUsed="0"/>
+    <w:lsdException w:name="Medium Shading 1 Accent 6" w:semiHidden="0" w:uiPriority="63" w:unhideWhenUsed="0"/>
+    <w:lsdException w:name="Medium Shading 2 Accent 6" w:semiHidden="0" w:uiPriority="64" w:unhideWhenUsed="0"/>
+    <w:lsdException w:name="Medium List 1 Accent 6" w:semiHidden="0" w:uiPriority="65" w:unhideWhenUsed="0"/>
+    <w:lsdException w:name="Medium List 2 Accent 6" w:semiHidden="0" w:uiPriority="66" w:unhideWhenUsed="0"/>
+    <w:lsdException w:name="Medium Grid 1 Accent 6" w:semiHidden="0" w:uiPriority="67" w:unhideWhenUsed="0"/>
+    <w:lsdException w:name="Medium Grid 2 Accent 6" w:semiHidden="0" w:uiPriority="68" w:unhideWhenUsed="0"/>
+    <w:lsdException w:name="Medium Grid 3 Accent 6" w:semiHidden="0" w:uiPriority="69" w:unhideWhenUsed="0"/>
+    <w:lsdException w:name="Dark List Accent 6" w:semiHidden="0" w:uiPriority="70" w:unhideWhenUsed="0"/>
+    <w:lsdException w:name="Colorful Shading Accent 6" w:semiHidden="0" w:uiPriority="71" w:unhideWhenUsed="0"/>
+    <w:lsdException w:name="Colorful List Accent 6" w:semiHidden="0" w:uiPriority="72" w:unhideWhenUsed="0"/>
+    <w:lsdException w:name="Colorful Grid Accent 6" w:semiHidden="0" w:uiPriority="73" w:unhideWhenUsed="0"/>
+    <w:lsdException w:name="Subtle Emphasis" w:semiHidden="0" w:uiPriority="19" w:unhideWhenUsed="0" w:qFormat="1"/>
+    <w:lsdException w:name="Intense Emphasis" w:semiHidden="0" w:uiPriority="21" w:unhideWhenUsed="0" w:qFormat="1"/>
+    <w:lsdException w:name="Subtle Reference" w:semiHidden="0" w:uiPriority="31" w:unhideWhenUsed="0" w:qFormat="1"/>
+    <w:lsdException w:name="Intense Reference" w:semiHidden="0" w:uiPriority="32" w:unhideWhenUsed="0" w:qFormat="1"/>
+    <w:lsdException w:name="Book Title" w:semiHidden="0" w:uiPriority="33" w:unhideWhenUsed="0" w:qFormat="1"/>
+    <w:lsdException w:name="Bibliography" w:uiPriority="37"/>
+    <w:lsdException w:name="TOC Heading" w:uiPriority="39" w:qFormat="1"/>
   </w:latentStyles>
   <w:style w:type="paragraph" w:default="1" w:styleId="Normal">
     <w:name w:val="Normal"/>
@@ -9142,7 +10194,7 @@
 </file>
 
 <file path=customXml/itemProps1.xml><?xml version="1.0" encoding="utf-8"?>
-<ds:datastoreItem xmlns:ds="http://schemas.openxmlformats.org/officeDocument/2006/customXml" ds:itemID="{23556961-657E-4CC2-A683-181EECA91965}">
+<ds:datastoreItem xmlns:ds="http://schemas.openxmlformats.org/officeDocument/2006/customXml" ds:itemID="{79434586-9C44-49AD-915B-7D27FB81609F}">
   <ds:schemaRefs>
     <ds:schemaRef ds:uri="http://schemas.openxmlformats.org/officeDocument/2006/bibliography"/>
   </ds:schemaRefs>

</xml_diff>